<commit_message>
Updated pages with assignments 1-8
Lots of filler, but beginning to create website for class
</commit_message>
<xml_diff>
--- a/CSC 200 Syllabus Dillon - Final.docx
+++ b/CSC 200 Syllabus Dillon - Final.docx
@@ -1,6 +1,6 @@
 
 <file path=word/document.xml><?xml version="1.0" encoding="utf-8"?>
-<w:document xmlns:wpc="http://schemas.microsoft.com/office/word/2010/wordprocessingCanvas" xmlns:cx="http://schemas.microsoft.com/office/drawing/2014/chartex" xmlns:cx1="http://schemas.microsoft.com/office/drawing/2015/9/8/chartex" xmlns:mc="http://schemas.openxmlformats.org/markup-compatibility/2006" xmlns:o="urn:schemas-microsoft-com:office:office" xmlns:r="http://schemas.openxmlformats.org/officeDocument/2006/relationships" xmlns:m="http://schemas.openxmlformats.org/officeDocument/2006/math" xmlns:v="urn:schemas-microsoft-com:vml" xmlns:wp14="http://schemas.microsoft.com/office/word/2010/wordprocessingDrawing" xmlns:wp="http://schemas.openxmlformats.org/drawingml/2006/wordprocessingDrawing" xmlns:w10="urn:schemas-microsoft-com:office:word" xmlns:w="http://schemas.openxmlformats.org/wordprocessingml/2006/main" xmlns:w14="http://schemas.microsoft.com/office/word/2010/wordml" xmlns:w15="http://schemas.microsoft.com/office/word/2012/wordml" xmlns:w16se="http://schemas.microsoft.com/office/word/2015/wordml/symex" xmlns:wpg="http://schemas.microsoft.com/office/word/2010/wordprocessingGroup" xmlns:wpi="http://schemas.microsoft.com/office/word/2010/wordprocessingInk" xmlns:wne="http://schemas.microsoft.com/office/word/2006/wordml" xmlns:wps="http://schemas.microsoft.com/office/word/2010/wordprocessingShape" mc:Ignorable="w14 w15 w16se wp14">
+<w:document xmlns:wpc="http://schemas.microsoft.com/office/word/2010/wordprocessingCanvas" xmlns:cx="http://schemas.microsoft.com/office/drawing/2014/chartex" xmlns:cx1="http://schemas.microsoft.com/office/drawing/2015/9/8/chartex" xmlns:cx2="http://schemas.microsoft.com/office/drawing/2015/10/21/chartex" xmlns:cx3="http://schemas.microsoft.com/office/drawing/2016/5/9/chartex" xmlns:cx4="http://schemas.microsoft.com/office/drawing/2016/5/10/chartex" xmlns:cx5="http://schemas.microsoft.com/office/drawing/2016/5/11/chartex" xmlns:cx6="http://schemas.microsoft.com/office/drawing/2016/5/12/chartex" xmlns:cx7="http://schemas.microsoft.com/office/drawing/2016/5/13/chartex" xmlns:cx8="http://schemas.microsoft.com/office/drawing/2016/5/14/chartex" xmlns:mc="http://schemas.openxmlformats.org/markup-compatibility/2006" xmlns:aink="http://schemas.microsoft.com/office/drawing/2016/ink" xmlns:am3d="http://schemas.microsoft.com/office/drawing/2017/model3d" xmlns:o="urn:schemas-microsoft-com:office:office" xmlns:r="http://schemas.openxmlformats.org/officeDocument/2006/relationships" xmlns:m="http://schemas.openxmlformats.org/officeDocument/2006/math" xmlns:v="urn:schemas-microsoft-com:vml" xmlns:wp14="http://schemas.microsoft.com/office/word/2010/wordprocessingDrawing" xmlns:wp="http://schemas.openxmlformats.org/drawingml/2006/wordprocessingDrawing" xmlns:w10="urn:schemas-microsoft-com:office:word" xmlns:w="http://schemas.openxmlformats.org/wordprocessingml/2006/main" xmlns:w14="http://schemas.microsoft.com/office/word/2010/wordml" xmlns:w15="http://schemas.microsoft.com/office/word/2012/wordml" xmlns:w16cid="http://schemas.microsoft.com/office/word/2016/wordml/cid" xmlns:w16se="http://schemas.microsoft.com/office/word/2015/wordml/symex" xmlns:wpg="http://schemas.microsoft.com/office/word/2010/wordprocessingGroup" xmlns:wpi="http://schemas.microsoft.com/office/word/2010/wordprocessingInk" xmlns:wne="http://schemas.microsoft.com/office/word/2006/wordml" xmlns:wps="http://schemas.microsoft.com/office/word/2010/wordprocessingShape" mc:Ignorable="w14 w15 w16se w16cid wp14">
   <w:body>
     <w:p>
       <w:pPr>
@@ -16,7 +16,7 @@
           <w:noProof/>
         </w:rPr>
         <w:drawing>
-          <wp:anchor distT="0" distB="0" distL="114300" distR="114300" simplePos="0" relativeHeight="251661312" behindDoc="0" locked="0" layoutInCell="1" allowOverlap="1" wp14:anchorId="36985CCE" wp14:editId="36985CCF">
+          <wp:anchor distT="0" distB="0" distL="114300" distR="114300" simplePos="0" relativeHeight="251661312" behindDoc="0" locked="0" layoutInCell="1" allowOverlap="1" wp14:anchorId="3D216C44" wp14:editId="464351EE">
             <wp:simplePos x="0" y="0"/>
             <wp:positionH relativeFrom="margin">
               <wp:align>left</wp:align>
@@ -129,7 +129,7 @@
         <mc:AlternateContent>
           <mc:Choice Requires="wps">
             <w:drawing>
-              <wp:anchor distT="45720" distB="45720" distL="114300" distR="114300" simplePos="0" relativeHeight="251663360" behindDoc="0" locked="0" layoutInCell="1" allowOverlap="1">
+              <wp:anchor distT="45720" distB="45720" distL="114300" distR="114300" simplePos="0" relativeHeight="251663360" behindDoc="0" locked="0" layoutInCell="1" allowOverlap="1" wp14:anchorId="1FAB0083" wp14:editId="7E3F6E63">
                 <wp:simplePos x="0" y="0"/>
                 <wp:positionH relativeFrom="column">
                   <wp:posOffset>2190750</wp:posOffset>
@@ -298,7 +298,7 @@
           <w:sz w:val="44"/>
         </w:rPr>
         <w:drawing>
-          <wp:inline distT="0" distB="0" distL="0" distR="0" wp14:anchorId="55F98055" wp14:editId="5FBD1DC2">
+          <wp:inline distT="0" distB="0" distL="0" distR="0" wp14:anchorId="627AD322" wp14:editId="1D02B345">
             <wp:extent cx="2040216" cy="525145"/>
             <wp:effectExtent l="0" t="0" r="0" b="8255"/>
             <wp:docPr id="1" name="Picture 1" descr="C:\Users\cgraziano.RCC\AppData\Local\Microsoft\Windows\INetCache\Content.Outlook\H4QAUPPR\qep-logo-v8.jpg">
@@ -1181,19 +1181,9 @@
             </w:tcBorders>
           </w:tcPr>
           <w:p>
-            <w:pPr>
-              <w:jc w:val="center"/>
-            </w:pPr>
-          </w:p>
-          <w:p>
-            <w:pPr>
-              <w:jc w:val="center"/>
-            </w:pPr>
-            <w:ins w:id="0" w:author="Dillon, Brian  (V52) CIV USN NAVSURFWARCEN DAH VA (USA)" w:date="2019-10-31T15:31:00Z">
-              <w:r>
-                <w:t>UNKNOWN</w:t>
-              </w:r>
-            </w:ins>
+            <w:r>
+              <w:t>The exam will be available at one of the testing centers from April 29 to May 1. You must complete it during normal testing hours on one of these days.</w:t>
+            </w:r>
           </w:p>
         </w:tc>
         <w:tc>
@@ -1416,7 +1406,7 @@
                 </w:ffData>
               </w:fldChar>
             </w:r>
-            <w:bookmarkStart w:id="1" w:name="Text19"/>
+            <w:bookmarkStart w:id="0" w:name="Text19"/>
             <w:r>
               <w:instrText xml:space="preserve"> FORMTEXT </w:instrText>
             </w:r>
@@ -1456,7 +1446,7 @@
             <w:r>
               <w:fldChar w:fldCharType="end"/>
             </w:r>
-            <w:bookmarkEnd w:id="1"/>
+            <w:bookmarkEnd w:id="0"/>
             <w:r>
               <w:t>Mixed modality (i</w:t>
             </w:r>
@@ -2103,7 +2093,6 @@
                 <w:rFonts w:asciiTheme="majorHAnsi" w:hAnsiTheme="majorHAnsi"/>
                 <w:b/>
               </w:rPr>
-              <w:lastRenderedPageBreak/>
               <w:t>Note that the total of graded material is 11</w:t>
             </w:r>
             <w:r>
@@ -2394,6 +2383,7 @@
     </w:p>
     <w:p>
       <w:r>
+        <w:lastRenderedPageBreak/>
         <w:t>This is a college course, but it is also an introductory course and your focus should be in learning the material rather than stressing over a grade. To ease the burden on the student the total graded material already includes 1</w:t>
       </w:r>
       <w:r>
@@ -2422,7 +2412,6 @@
         <w:rPr>
           <w:b/>
         </w:rPr>
-        <w:lastRenderedPageBreak/>
         <w:t>Group work</w:t>
       </w:r>
       <w:r>
@@ -4003,33 +3992,614 @@
         <w:tc>
           <w:tcPr>
             <w:tcW w:w="1870" w:type="dxa"/>
+            <w:shd w:val="clear" w:color="auto" w:fill="FFF2CC" w:themeFill="accent4" w:themeFillTint="33"/>
+          </w:tcPr>
+          <w:p>
+            <w:pPr>
+              <w:rPr>
+                <w:sz w:val="18"/>
+              </w:rPr>
+            </w:pPr>
+            <w:r>
+              <w:rPr>
+                <w:sz w:val="18"/>
+              </w:rPr>
+              <w:t>9</w:t>
+            </w:r>
+          </w:p>
+          <w:p>
+            <w:pPr>
+              <w:rPr>
+                <w:sz w:val="18"/>
+              </w:rPr>
+            </w:pPr>
+            <w:r>
+              <w:rPr>
+                <w:sz w:val="18"/>
+              </w:rPr>
+              <w:t>Homework 7</w:t>
+            </w:r>
+          </w:p>
+        </w:tc>
+        <w:tc>
+          <w:tcPr>
+            <w:tcW w:w="1870" w:type="dxa"/>
+            <w:shd w:val="clear" w:color="auto" w:fill="FFF2CC" w:themeFill="accent4" w:themeFillTint="33"/>
+          </w:tcPr>
+          <w:p>
+            <w:pPr>
+              <w:rPr>
+                <w:sz w:val="18"/>
+              </w:rPr>
+            </w:pPr>
+            <w:r>
+              <w:rPr>
+                <w:sz w:val="18"/>
+              </w:rPr>
+              <w:t>10</w:t>
+            </w:r>
+          </w:p>
+          <w:p>
+            <w:pPr>
+              <w:rPr>
+                <w:sz w:val="18"/>
+              </w:rPr>
+            </w:pPr>
+            <w:r>
+              <w:rPr>
+                <w:sz w:val="18"/>
+              </w:rPr>
+              <w:t>Assignment 8</w:t>
+            </w:r>
+          </w:p>
+        </w:tc>
+        <w:tc>
+          <w:tcPr>
+            <w:tcW w:w="1870" w:type="dxa"/>
+            <w:shd w:val="clear" w:color="auto" w:fill="FFF2CC" w:themeFill="accent4" w:themeFillTint="33"/>
+          </w:tcPr>
+          <w:p>
+            <w:pPr>
+              <w:rPr>
+                <w:sz w:val="18"/>
+              </w:rPr>
+            </w:pPr>
+            <w:r>
+              <w:rPr>
+                <w:sz w:val="18"/>
+              </w:rPr>
+              <w:t>11</w:t>
+            </w:r>
+          </w:p>
+        </w:tc>
+        <w:tc>
+          <w:tcPr>
+            <w:tcW w:w="1870" w:type="dxa"/>
+            <w:shd w:val="clear" w:color="auto" w:fill="FFF2CC" w:themeFill="accent4" w:themeFillTint="33"/>
+          </w:tcPr>
+          <w:p>
+            <w:pPr>
+              <w:rPr>
+                <w:sz w:val="18"/>
+              </w:rPr>
+            </w:pPr>
+            <w:r>
+              <w:rPr>
+                <w:sz w:val="18"/>
+              </w:rPr>
+              <w:t>12</w:t>
+            </w:r>
+          </w:p>
+          <w:p>
+            <w:pPr>
+              <w:rPr>
+                <w:sz w:val="18"/>
+              </w:rPr>
+            </w:pPr>
+            <w:r>
+              <w:rPr>
+                <w:sz w:val="18"/>
+              </w:rPr>
+              <w:t>Lecture 8</w:t>
+            </w:r>
+          </w:p>
+          <w:p>
+            <w:pPr>
+              <w:rPr>
+                <w:sz w:val="18"/>
+              </w:rPr>
+            </w:pPr>
+            <w:r>
+              <w:rPr>
+                <w:sz w:val="18"/>
+              </w:rPr>
+              <w:t>Lab 8</w:t>
+            </w:r>
+          </w:p>
+        </w:tc>
+        <w:tc>
+          <w:tcPr>
+            <w:tcW w:w="1870" w:type="dxa"/>
+            <w:shd w:val="clear" w:color="auto" w:fill="FFF2CC" w:themeFill="accent4" w:themeFillTint="33"/>
+          </w:tcPr>
+          <w:p>
+            <w:pPr>
+              <w:rPr>
+                <w:sz w:val="18"/>
+              </w:rPr>
+            </w:pPr>
+            <w:r>
+              <w:rPr>
+                <w:sz w:val="18"/>
+              </w:rPr>
+              <w:t>13</w:t>
+            </w:r>
+          </w:p>
+        </w:tc>
+      </w:tr>
+      <w:tr>
+        <w:tc>
+          <w:tcPr>
+            <w:tcW w:w="1870" w:type="dxa"/>
+            <w:shd w:val="clear" w:color="auto" w:fill="FFF2CC" w:themeFill="accent4" w:themeFillTint="33"/>
+          </w:tcPr>
+          <w:p>
+            <w:pPr>
+              <w:rPr>
+                <w:sz w:val="18"/>
+              </w:rPr>
+            </w:pPr>
+            <w:r>
+              <w:rPr>
+                <w:sz w:val="18"/>
+              </w:rPr>
+              <w:t>16</w:t>
+            </w:r>
+          </w:p>
+          <w:p>
+            <w:pPr>
+              <w:rPr>
+                <w:sz w:val="18"/>
+              </w:rPr>
+            </w:pPr>
+            <w:r>
+              <w:rPr>
+                <w:sz w:val="18"/>
+              </w:rPr>
+              <w:t>Homework 8</w:t>
+            </w:r>
+          </w:p>
+        </w:tc>
+        <w:tc>
+          <w:tcPr>
+            <w:tcW w:w="1870" w:type="dxa"/>
+            <w:shd w:val="clear" w:color="auto" w:fill="FFF2CC" w:themeFill="accent4" w:themeFillTint="33"/>
+          </w:tcPr>
+          <w:p>
+            <w:pPr>
+              <w:rPr>
+                <w:sz w:val="18"/>
+              </w:rPr>
+            </w:pPr>
+            <w:r>
+              <w:rPr>
+                <w:sz w:val="18"/>
+              </w:rPr>
+              <w:t>17</w:t>
+            </w:r>
+          </w:p>
+          <w:p>
+            <w:pPr>
+              <w:rPr>
+                <w:sz w:val="18"/>
+              </w:rPr>
+            </w:pPr>
+            <w:r>
+              <w:rPr>
+                <w:sz w:val="18"/>
+              </w:rPr>
+              <w:t>Assignment 9</w:t>
+            </w:r>
+          </w:p>
+        </w:tc>
+        <w:tc>
+          <w:tcPr>
+            <w:tcW w:w="1870" w:type="dxa"/>
+            <w:shd w:val="clear" w:color="auto" w:fill="FFF2CC" w:themeFill="accent4" w:themeFillTint="33"/>
+          </w:tcPr>
+          <w:p>
+            <w:pPr>
+              <w:rPr>
+                <w:sz w:val="18"/>
+              </w:rPr>
+            </w:pPr>
+            <w:r>
+              <w:rPr>
+                <w:sz w:val="18"/>
+              </w:rPr>
+              <w:t>18</w:t>
+            </w:r>
+          </w:p>
+        </w:tc>
+        <w:tc>
+          <w:tcPr>
+            <w:tcW w:w="1870" w:type="dxa"/>
+            <w:shd w:val="clear" w:color="auto" w:fill="FFF2CC" w:themeFill="accent4" w:themeFillTint="33"/>
+          </w:tcPr>
+          <w:p>
+            <w:pPr>
+              <w:rPr>
+                <w:sz w:val="18"/>
+              </w:rPr>
+            </w:pPr>
+            <w:r>
+              <w:rPr>
+                <w:sz w:val="18"/>
+              </w:rPr>
+              <w:t>19</w:t>
+            </w:r>
+          </w:p>
+          <w:p>
+            <w:pPr>
+              <w:rPr>
+                <w:b/>
+                <w:color w:val="0000FF"/>
+                <w:sz w:val="18"/>
+              </w:rPr>
+            </w:pPr>
+            <w:r>
+              <w:rPr>
+                <w:b/>
+                <w:color w:val="0000FF"/>
+                <w:sz w:val="18"/>
+              </w:rPr>
+              <w:t>Test 2</w:t>
+            </w:r>
+          </w:p>
+          <w:p>
+            <w:pPr>
+              <w:rPr>
+                <w:sz w:val="18"/>
+              </w:rPr>
+            </w:pPr>
+          </w:p>
+        </w:tc>
+        <w:tc>
+          <w:tcPr>
+            <w:tcW w:w="1870" w:type="dxa"/>
+            <w:shd w:val="clear" w:color="auto" w:fill="FFF2CC" w:themeFill="accent4" w:themeFillTint="33"/>
+          </w:tcPr>
+          <w:p>
+            <w:pPr>
+              <w:rPr>
+                <w:sz w:val="18"/>
+              </w:rPr>
+            </w:pPr>
+            <w:r>
+              <w:rPr>
+                <w:sz w:val="18"/>
+              </w:rPr>
+              <w:t>20</w:t>
+            </w:r>
+          </w:p>
+        </w:tc>
+      </w:tr>
+      <w:tr>
+        <w:tc>
+          <w:tcPr>
+            <w:tcW w:w="1870" w:type="dxa"/>
+            <w:shd w:val="clear" w:color="auto" w:fill="FFF2CC" w:themeFill="accent4" w:themeFillTint="33"/>
+          </w:tcPr>
+          <w:p>
+            <w:pPr>
+              <w:rPr>
+                <w:sz w:val="18"/>
+              </w:rPr>
+            </w:pPr>
+            <w:r>
+              <w:rPr>
+                <w:sz w:val="18"/>
+              </w:rPr>
+              <w:t>23</w:t>
+            </w:r>
+          </w:p>
+          <w:p>
+            <w:pPr>
+              <w:rPr>
+                <w:sz w:val="18"/>
+              </w:rPr>
+            </w:pPr>
+            <w:r>
+              <w:rPr>
+                <w:sz w:val="18"/>
+              </w:rPr>
+              <w:t>Homework 9</w:t>
+            </w:r>
+          </w:p>
+          <w:p>
+            <w:pPr>
+              <w:rPr>
+                <w:b/>
+                <w:sz w:val="18"/>
+              </w:rPr>
+            </w:pPr>
+            <w:r>
+              <w:rPr>
+                <w:b/>
+                <w:color w:val="FF0000"/>
+                <w:sz w:val="18"/>
+              </w:rPr>
+              <w:t>Last drop with W</w:t>
+            </w:r>
+          </w:p>
+        </w:tc>
+        <w:tc>
+          <w:tcPr>
+            <w:tcW w:w="1870" w:type="dxa"/>
+            <w:shd w:val="clear" w:color="auto" w:fill="FFF2CC" w:themeFill="accent4" w:themeFillTint="33"/>
+          </w:tcPr>
+          <w:p>
+            <w:pPr>
+              <w:rPr>
+                <w:sz w:val="18"/>
+              </w:rPr>
+            </w:pPr>
+            <w:r>
+              <w:rPr>
+                <w:sz w:val="18"/>
+              </w:rPr>
+              <w:t>24</w:t>
+            </w:r>
+          </w:p>
+          <w:p>
+            <w:pPr>
+              <w:rPr>
+                <w:sz w:val="18"/>
+              </w:rPr>
+            </w:pPr>
+            <w:r>
+              <w:rPr>
+                <w:sz w:val="18"/>
+              </w:rPr>
+              <w:t>Assignment 10</w:t>
+            </w:r>
+          </w:p>
+        </w:tc>
+        <w:tc>
+          <w:tcPr>
+            <w:tcW w:w="1870" w:type="dxa"/>
+            <w:shd w:val="clear" w:color="auto" w:fill="FFF2CC" w:themeFill="accent4" w:themeFillTint="33"/>
+          </w:tcPr>
+          <w:p>
+            <w:pPr>
+              <w:rPr>
+                <w:sz w:val="18"/>
+              </w:rPr>
+            </w:pPr>
+            <w:r>
+              <w:rPr>
+                <w:sz w:val="18"/>
+              </w:rPr>
+              <w:t>25</w:t>
+            </w:r>
+          </w:p>
+        </w:tc>
+        <w:tc>
+          <w:tcPr>
+            <w:tcW w:w="1870" w:type="dxa"/>
+            <w:shd w:val="clear" w:color="auto" w:fill="FFF2CC" w:themeFill="accent4" w:themeFillTint="33"/>
+          </w:tcPr>
+          <w:p>
+            <w:pPr>
+              <w:rPr>
+                <w:sz w:val="18"/>
+              </w:rPr>
+            </w:pPr>
+            <w:r>
+              <w:rPr>
+                <w:sz w:val="18"/>
+              </w:rPr>
+              <w:t>26</w:t>
+            </w:r>
+          </w:p>
+          <w:p>
+            <w:pPr>
+              <w:rPr>
+                <w:sz w:val="18"/>
+              </w:rPr>
+            </w:pPr>
+            <w:r>
+              <w:rPr>
+                <w:sz w:val="18"/>
+              </w:rPr>
+              <w:t>Lecture 10</w:t>
+            </w:r>
+          </w:p>
+        </w:tc>
+        <w:tc>
+          <w:tcPr>
+            <w:tcW w:w="1870" w:type="dxa"/>
+            <w:shd w:val="clear" w:color="auto" w:fill="FFF2CC" w:themeFill="accent4" w:themeFillTint="33"/>
+          </w:tcPr>
+          <w:p>
+            <w:pPr>
+              <w:rPr>
+                <w:sz w:val="18"/>
+              </w:rPr>
+            </w:pPr>
+            <w:r>
+              <w:rPr>
+                <w:sz w:val="18"/>
+              </w:rPr>
+              <w:t>27</w:t>
+            </w:r>
+          </w:p>
+        </w:tc>
+      </w:tr>
+      <w:tr>
+        <w:tc>
+          <w:tcPr>
+            <w:tcW w:w="1870" w:type="dxa"/>
+            <w:shd w:val="clear" w:color="auto" w:fill="FFF2CC" w:themeFill="accent4" w:themeFillTint="33"/>
+          </w:tcPr>
+          <w:p>
+            <w:pPr>
+              <w:rPr>
+                <w:sz w:val="18"/>
+              </w:rPr>
+            </w:pPr>
+            <w:r>
+              <w:rPr>
+                <w:sz w:val="18"/>
+              </w:rPr>
+              <w:t>30</w:t>
+            </w:r>
+          </w:p>
+          <w:p>
+            <w:pPr>
+              <w:rPr>
+                <w:sz w:val="18"/>
+              </w:rPr>
+            </w:pPr>
+            <w:r>
+              <w:rPr>
+                <w:sz w:val="18"/>
+              </w:rPr>
+              <w:t>Homework 10</w:t>
+            </w:r>
+          </w:p>
+          <w:p>
+            <w:pPr>
+              <w:rPr>
+                <w:sz w:val="18"/>
+              </w:rPr>
+            </w:pPr>
+          </w:p>
+        </w:tc>
+        <w:tc>
+          <w:tcPr>
+            <w:tcW w:w="1870" w:type="dxa"/>
+            <w:shd w:val="clear" w:color="auto" w:fill="FFF2CC" w:themeFill="accent4" w:themeFillTint="33"/>
+          </w:tcPr>
+          <w:p>
+            <w:pPr>
+              <w:rPr>
+                <w:sz w:val="18"/>
+              </w:rPr>
+            </w:pPr>
+            <w:r>
+              <w:rPr>
+                <w:sz w:val="18"/>
+              </w:rPr>
+              <w:t>31</w:t>
+            </w:r>
+          </w:p>
+          <w:p>
+            <w:pPr>
+              <w:rPr>
+                <w:sz w:val="18"/>
+              </w:rPr>
+            </w:pPr>
+            <w:r>
+              <w:rPr>
+                <w:sz w:val="18"/>
+              </w:rPr>
+              <w:t>Assignment</w:t>
+            </w:r>
+            <w:r>
+              <w:rPr>
+                <w:sz w:val="18"/>
+              </w:rPr>
+              <w:t xml:space="preserve"> 11</w:t>
+            </w:r>
+          </w:p>
+        </w:tc>
+        <w:tc>
+          <w:tcPr>
+            <w:tcW w:w="1870" w:type="dxa"/>
+            <w:shd w:val="clear" w:color="auto" w:fill="auto"/>
+          </w:tcPr>
+          <w:p>
+            <w:pPr>
+              <w:rPr>
+                <w:sz w:val="18"/>
+              </w:rPr>
+            </w:pPr>
+          </w:p>
+        </w:tc>
+        <w:tc>
+          <w:tcPr>
+            <w:tcW w:w="1870" w:type="dxa"/>
+            <w:shd w:val="clear" w:color="auto" w:fill="auto"/>
+          </w:tcPr>
+          <w:p>
+            <w:pPr>
+              <w:rPr>
+                <w:sz w:val="18"/>
+              </w:rPr>
+            </w:pPr>
+          </w:p>
+        </w:tc>
+        <w:tc>
+          <w:tcPr>
+            <w:tcW w:w="1870" w:type="dxa"/>
+            <w:shd w:val="clear" w:color="auto" w:fill="auto"/>
+          </w:tcPr>
+          <w:p>
+            <w:pPr>
+              <w:rPr>
+                <w:sz w:val="18"/>
+              </w:rPr>
+            </w:pPr>
+          </w:p>
+        </w:tc>
+      </w:tr>
+      <w:tr>
+        <w:tc>
+          <w:tcPr>
+            <w:tcW w:w="9350" w:type="dxa"/>
+            <w:gridSpan w:val="5"/>
             <w:shd w:val="clear" w:color="auto" w:fill="FFE599" w:themeFill="accent4" w:themeFillTint="66"/>
           </w:tcPr>
           <w:p>
             <w:pPr>
-              <w:rPr>
-                <w:sz w:val="18"/>
-              </w:rPr>
-            </w:pPr>
-            <w:r>
-              <w:rPr>
-                <w:sz w:val="18"/>
-              </w:rPr>
-              <w:t>9</w:t>
-            </w:r>
-          </w:p>
-          <w:p>
-            <w:pPr>
-              <w:rPr>
-                <w:sz w:val="18"/>
-              </w:rPr>
-            </w:pPr>
-            <w:r>
-              <w:rPr>
-                <w:sz w:val="18"/>
-              </w:rPr>
-              <w:t>Homework 7</w:t>
-            </w:r>
+              <w:jc w:val="center"/>
+              <w:rPr>
+                <w:sz w:val="18"/>
+              </w:rPr>
+            </w:pPr>
+            <w:r>
+              <w:rPr>
+                <w:sz w:val="18"/>
+              </w:rPr>
+              <w:t>April</w:t>
+            </w:r>
+          </w:p>
+        </w:tc>
+      </w:tr>
+      <w:tr>
+        <w:tc>
+          <w:tcPr>
+            <w:tcW w:w="1870" w:type="dxa"/>
+          </w:tcPr>
+          <w:p>
+            <w:pPr>
+              <w:rPr>
+                <w:sz w:val="18"/>
+              </w:rPr>
+            </w:pPr>
+          </w:p>
+        </w:tc>
+        <w:tc>
+          <w:tcPr>
+            <w:tcW w:w="1870" w:type="dxa"/>
+          </w:tcPr>
+          <w:p>
+            <w:pPr>
+              <w:rPr>
+                <w:sz w:val="18"/>
+              </w:rPr>
+            </w:pPr>
           </w:p>
         </w:tc>
         <w:tc>
@@ -4047,20 +4617,7 @@
               <w:rPr>
                 <w:sz w:val="18"/>
               </w:rPr>
-              <w:t>10</w:t>
-            </w:r>
-          </w:p>
-          <w:p>
-            <w:pPr>
-              <w:rPr>
-                <w:sz w:val="18"/>
-              </w:rPr>
-            </w:pPr>
-            <w:r>
-              <w:rPr>
-                <w:sz w:val="18"/>
-              </w:rPr>
-              <w:t>Assignment 8</w:t>
+              <w:t>1</w:t>
             </w:r>
           </w:p>
         </w:tc>
@@ -4079,8 +4636,28 @@
               <w:rPr>
                 <w:sz w:val="18"/>
               </w:rPr>
-              <w:t>11</w:t>
-            </w:r>
+              <w:t>2</w:t>
+            </w:r>
+          </w:p>
+          <w:p>
+            <w:pPr>
+              <w:rPr>
+                <w:sz w:val="18"/>
+              </w:rPr>
+            </w:pPr>
+            <w:r>
+              <w:rPr>
+                <w:sz w:val="18"/>
+              </w:rPr>
+              <w:t>Lecture 11</w:t>
+            </w:r>
+          </w:p>
+          <w:p>
+            <w:pPr>
+              <w:rPr>
+                <w:sz w:val="18"/>
+              </w:rPr>
+            </w:pPr>
           </w:p>
         </w:tc>
         <w:tc>
@@ -4098,36 +4675,12 @@
               <w:rPr>
                 <w:sz w:val="18"/>
               </w:rPr>
-              <w:t>12</w:t>
-            </w:r>
-          </w:p>
-          <w:p>
-            <w:pPr>
-              <w:rPr>
-                <w:sz w:val="18"/>
-              </w:rPr>
-            </w:pPr>
-            <w:r>
-              <w:rPr>
-                <w:sz w:val="18"/>
-              </w:rPr>
-              <w:t>Lecture 8</w:t>
-            </w:r>
-          </w:p>
-          <w:p>
-            <w:pPr>
-              <w:rPr>
-                <w:sz w:val="18"/>
-              </w:rPr>
-            </w:pPr>
-            <w:r>
-              <w:rPr>
-                <w:sz w:val="18"/>
-              </w:rPr>
-              <w:t>Lab 8</w:t>
-            </w:r>
-          </w:p>
-        </w:tc>
+              <w:t>3</w:t>
+            </w:r>
+          </w:p>
+        </w:tc>
+      </w:tr>
+      <w:tr>
         <w:tc>
           <w:tcPr>
             <w:tcW w:w="1870" w:type="dxa"/>
@@ -4143,7 +4696,135 @@
               <w:rPr>
                 <w:sz w:val="18"/>
               </w:rPr>
-              <w:t>13</w:t>
+              <w:t>6</w:t>
+            </w:r>
+          </w:p>
+          <w:p>
+            <w:pPr>
+              <w:rPr>
+                <w:sz w:val="18"/>
+              </w:rPr>
+            </w:pPr>
+            <w:r>
+              <w:rPr>
+                <w:sz w:val="18"/>
+              </w:rPr>
+              <w:t>Homework 11</w:t>
+            </w:r>
+          </w:p>
+        </w:tc>
+        <w:tc>
+          <w:tcPr>
+            <w:tcW w:w="1870" w:type="dxa"/>
+            <w:shd w:val="clear" w:color="auto" w:fill="FFE599" w:themeFill="accent4" w:themeFillTint="66"/>
+          </w:tcPr>
+          <w:p>
+            <w:pPr>
+              <w:rPr>
+                <w:sz w:val="18"/>
+              </w:rPr>
+            </w:pPr>
+            <w:r>
+              <w:rPr>
+                <w:sz w:val="18"/>
+              </w:rPr>
+              <w:t>7</w:t>
+            </w:r>
+          </w:p>
+          <w:p>
+            <w:pPr>
+              <w:rPr>
+                <w:sz w:val="18"/>
+              </w:rPr>
+            </w:pPr>
+            <w:r>
+              <w:rPr>
+                <w:sz w:val="18"/>
+              </w:rPr>
+              <w:t>Assignment</w:t>
+            </w:r>
+            <w:r>
+              <w:rPr>
+                <w:sz w:val="18"/>
+              </w:rPr>
+              <w:t xml:space="preserve"> 12</w:t>
+            </w:r>
+          </w:p>
+        </w:tc>
+        <w:tc>
+          <w:tcPr>
+            <w:tcW w:w="1870" w:type="dxa"/>
+            <w:shd w:val="clear" w:color="auto" w:fill="FFE599" w:themeFill="accent4" w:themeFillTint="66"/>
+          </w:tcPr>
+          <w:p>
+            <w:pPr>
+              <w:rPr>
+                <w:sz w:val="18"/>
+              </w:rPr>
+            </w:pPr>
+            <w:r>
+              <w:rPr>
+                <w:sz w:val="18"/>
+              </w:rPr>
+              <w:t>8</w:t>
+            </w:r>
+          </w:p>
+        </w:tc>
+        <w:tc>
+          <w:tcPr>
+            <w:tcW w:w="1870" w:type="dxa"/>
+            <w:shd w:val="clear" w:color="auto" w:fill="FFE599" w:themeFill="accent4" w:themeFillTint="66"/>
+          </w:tcPr>
+          <w:p>
+            <w:pPr>
+              <w:rPr>
+                <w:sz w:val="18"/>
+              </w:rPr>
+            </w:pPr>
+            <w:r>
+              <w:rPr>
+                <w:sz w:val="18"/>
+              </w:rPr>
+              <w:t>9</w:t>
+            </w:r>
+          </w:p>
+          <w:p>
+            <w:pPr>
+              <w:rPr>
+                <w:sz w:val="18"/>
+              </w:rPr>
+            </w:pPr>
+            <w:r>
+              <w:rPr>
+                <w:sz w:val="18"/>
+              </w:rPr>
+              <w:t>Lecture 12</w:t>
+            </w:r>
+          </w:p>
+          <w:p>
+            <w:pPr>
+              <w:rPr>
+                <w:sz w:val="18"/>
+              </w:rPr>
+            </w:pPr>
+          </w:p>
+        </w:tc>
+        <w:tc>
+          <w:tcPr>
+            <w:tcW w:w="1870" w:type="dxa"/>
+            <w:shd w:val="clear" w:color="auto" w:fill="FFE599" w:themeFill="accent4" w:themeFillTint="66"/>
+          </w:tcPr>
+          <w:p>
+            <w:pPr>
+              <w:rPr>
+                <w:sz w:val="18"/>
+              </w:rPr>
+            </w:pPr>
+            <w:r>
+              <w:rPr>
+                <w:sz w:val="18"/>
+              </w:rPr>
+              <w:t>10</w:t>
             </w:r>
           </w:p>
         </w:tc>
@@ -4164,20 +4845,20 @@
               <w:rPr>
                 <w:sz w:val="18"/>
               </w:rPr>
-              <w:t>16</w:t>
-            </w:r>
-          </w:p>
-          <w:p>
-            <w:pPr>
-              <w:rPr>
-                <w:sz w:val="18"/>
-              </w:rPr>
-            </w:pPr>
-            <w:r>
-              <w:rPr>
-                <w:sz w:val="18"/>
-              </w:rPr>
-              <w:t>Homework 8</w:t>
+              <w:t>13</w:t>
+            </w:r>
+          </w:p>
+          <w:p>
+            <w:pPr>
+              <w:rPr>
+                <w:sz w:val="18"/>
+              </w:rPr>
+            </w:pPr>
+            <w:r>
+              <w:rPr>
+                <w:sz w:val="18"/>
+              </w:rPr>
+              <w:t>Homework 12</w:t>
             </w:r>
           </w:p>
         </w:tc>
@@ -4196,20 +4877,26 @@
               <w:rPr>
                 <w:sz w:val="18"/>
               </w:rPr>
-              <w:t>17</w:t>
-            </w:r>
-          </w:p>
-          <w:p>
-            <w:pPr>
-              <w:rPr>
-                <w:sz w:val="18"/>
-              </w:rPr>
-            </w:pPr>
-            <w:r>
-              <w:rPr>
-                <w:sz w:val="18"/>
-              </w:rPr>
-              <w:t>Assignment 9</w:t>
+              <w:t>14</w:t>
+            </w:r>
+          </w:p>
+          <w:p>
+            <w:pPr>
+              <w:rPr>
+                <w:sz w:val="18"/>
+              </w:rPr>
+            </w:pPr>
+            <w:r>
+              <w:rPr>
+                <w:sz w:val="18"/>
+              </w:rPr>
+              <w:t>Assignment</w:t>
+            </w:r>
+            <w:r>
+              <w:rPr>
+                <w:sz w:val="18"/>
+              </w:rPr>
+              <w:t xml:space="preserve"> 13</w:t>
             </w:r>
           </w:p>
         </w:tc>
@@ -4228,7 +4915,7 @@
               <w:rPr>
                 <w:sz w:val="18"/>
               </w:rPr>
-              <w:t>18</w:t>
+              <w:t>15</w:t>
             </w:r>
           </w:p>
         </w:tc>
@@ -4247,32 +4934,277 @@
               <w:rPr>
                 <w:sz w:val="18"/>
               </w:rPr>
-              <w:t>19</w:t>
-            </w:r>
-          </w:p>
-          <w:p>
-            <w:pPr>
+              <w:t>16</w:t>
+            </w:r>
+          </w:p>
+          <w:p>
+            <w:pPr>
+              <w:rPr>
+                <w:sz w:val="18"/>
+              </w:rPr>
+            </w:pPr>
+            <w:r>
+              <w:rPr>
+                <w:sz w:val="18"/>
+              </w:rPr>
+              <w:t>Lecture 13</w:t>
+            </w:r>
+          </w:p>
+          <w:p>
+            <w:pPr>
+              <w:rPr>
+                <w:sz w:val="18"/>
+              </w:rPr>
+            </w:pPr>
+          </w:p>
+        </w:tc>
+        <w:tc>
+          <w:tcPr>
+            <w:tcW w:w="1870" w:type="dxa"/>
+            <w:shd w:val="clear" w:color="auto" w:fill="FFE599" w:themeFill="accent4" w:themeFillTint="66"/>
+          </w:tcPr>
+          <w:p>
+            <w:pPr>
+              <w:rPr>
+                <w:sz w:val="18"/>
+              </w:rPr>
+            </w:pPr>
+            <w:r>
+              <w:rPr>
+                <w:sz w:val="18"/>
+              </w:rPr>
+              <w:t>17</w:t>
+            </w:r>
+          </w:p>
+        </w:tc>
+      </w:tr>
+      <w:tr>
+        <w:tc>
+          <w:tcPr>
+            <w:tcW w:w="1870" w:type="dxa"/>
+            <w:shd w:val="clear" w:color="auto" w:fill="FFE599" w:themeFill="accent4" w:themeFillTint="66"/>
+          </w:tcPr>
+          <w:p>
+            <w:pPr>
+              <w:rPr>
+                <w:sz w:val="18"/>
+              </w:rPr>
+            </w:pPr>
+            <w:r>
+              <w:rPr>
+                <w:sz w:val="18"/>
+              </w:rPr>
+              <w:t>20</w:t>
+            </w:r>
+          </w:p>
+          <w:p>
+            <w:pPr>
+              <w:rPr>
+                <w:sz w:val="18"/>
+              </w:rPr>
+            </w:pPr>
+            <w:r>
+              <w:rPr>
+                <w:sz w:val="18"/>
+              </w:rPr>
+              <w:t>Homework 13</w:t>
+            </w:r>
+          </w:p>
+        </w:tc>
+        <w:tc>
+          <w:tcPr>
+            <w:tcW w:w="1870" w:type="dxa"/>
+            <w:shd w:val="clear" w:color="auto" w:fill="FFE599" w:themeFill="accent4" w:themeFillTint="66"/>
+          </w:tcPr>
+          <w:p>
+            <w:pPr>
+              <w:rPr>
+                <w:sz w:val="18"/>
+              </w:rPr>
+            </w:pPr>
+            <w:r>
+              <w:rPr>
+                <w:sz w:val="18"/>
+              </w:rPr>
+              <w:t>21</w:t>
+            </w:r>
+          </w:p>
+          <w:p>
+            <w:pPr>
+              <w:rPr>
+                <w:sz w:val="18"/>
+              </w:rPr>
+            </w:pPr>
+            <w:r>
+              <w:rPr>
+                <w:sz w:val="18"/>
+              </w:rPr>
+              <w:t>Assignment</w:t>
+            </w:r>
+            <w:r>
+              <w:rPr>
+                <w:sz w:val="18"/>
+              </w:rPr>
+              <w:t xml:space="preserve"> 14</w:t>
+            </w:r>
+          </w:p>
+        </w:tc>
+        <w:tc>
+          <w:tcPr>
+            <w:tcW w:w="1870" w:type="dxa"/>
+            <w:shd w:val="clear" w:color="auto" w:fill="FFE599" w:themeFill="accent4" w:themeFillTint="66"/>
+          </w:tcPr>
+          <w:p>
+            <w:pPr>
+              <w:rPr>
+                <w:sz w:val="18"/>
+              </w:rPr>
+            </w:pPr>
+            <w:r>
+              <w:rPr>
+                <w:sz w:val="18"/>
+              </w:rPr>
+              <w:t>22</w:t>
+            </w:r>
+          </w:p>
+        </w:tc>
+        <w:tc>
+          <w:tcPr>
+            <w:tcW w:w="1870" w:type="dxa"/>
+            <w:shd w:val="clear" w:color="auto" w:fill="FFE599" w:themeFill="accent4" w:themeFillTint="66"/>
+          </w:tcPr>
+          <w:p>
+            <w:pPr>
+              <w:rPr>
+                <w:sz w:val="18"/>
+              </w:rPr>
+            </w:pPr>
+            <w:r>
+              <w:rPr>
+                <w:sz w:val="18"/>
+              </w:rPr>
+              <w:t>23</w:t>
+            </w:r>
+          </w:p>
+          <w:p>
+            <w:pPr>
+              <w:rPr>
+                <w:sz w:val="18"/>
+              </w:rPr>
+            </w:pPr>
+            <w:r>
+              <w:rPr>
+                <w:sz w:val="18"/>
+              </w:rPr>
+              <w:t>Lecture 14</w:t>
+            </w:r>
+          </w:p>
+          <w:p>
+            <w:pPr>
+              <w:rPr>
+                <w:sz w:val="18"/>
+              </w:rPr>
+            </w:pPr>
+          </w:p>
+        </w:tc>
+        <w:tc>
+          <w:tcPr>
+            <w:tcW w:w="1870" w:type="dxa"/>
+            <w:shd w:val="clear" w:color="auto" w:fill="FFE599" w:themeFill="accent4" w:themeFillTint="66"/>
+          </w:tcPr>
+          <w:p>
+            <w:pPr>
+              <w:rPr>
+                <w:sz w:val="18"/>
+              </w:rPr>
+            </w:pPr>
+            <w:r>
+              <w:rPr>
+                <w:sz w:val="18"/>
+              </w:rPr>
+              <w:t>24</w:t>
+            </w:r>
+          </w:p>
+        </w:tc>
+      </w:tr>
+      <w:tr>
+        <w:tc>
+          <w:tcPr>
+            <w:tcW w:w="1870" w:type="dxa"/>
+            <w:shd w:val="clear" w:color="auto" w:fill="FFE599" w:themeFill="accent4" w:themeFillTint="66"/>
+          </w:tcPr>
+          <w:p>
+            <w:pPr>
+              <w:rPr>
+                <w:sz w:val="18"/>
+              </w:rPr>
+            </w:pPr>
+            <w:r>
+              <w:rPr>
+                <w:sz w:val="18"/>
+              </w:rPr>
+              <w:t>27</w:t>
+            </w:r>
+          </w:p>
+          <w:p>
+            <w:pPr>
+              <w:rPr>
+                <w:sz w:val="18"/>
+              </w:rPr>
+            </w:pPr>
+            <w:r>
+              <w:rPr>
+                <w:sz w:val="18"/>
+              </w:rPr>
+              <w:t>Homework 14</w:t>
+            </w:r>
+          </w:p>
+          <w:p>
+            <w:pPr>
+              <w:rPr>
+                <w:sz w:val="18"/>
+              </w:rPr>
+            </w:pPr>
+            <w:r>
               <w:rPr>
                 <w:b/>
                 <w:color w:val="0000FF"/>
                 <w:sz w:val="18"/>
               </w:rPr>
-            </w:pPr>
-            <w:r>
-              <w:rPr>
-                <w:b/>
-                <w:color w:val="0000FF"/>
-                <w:sz w:val="18"/>
-              </w:rPr>
-              <w:t>Test 2</w:t>
-            </w:r>
-          </w:p>
-          <w:p>
-            <w:pPr>
-              <w:rPr>
-                <w:sz w:val="18"/>
-              </w:rPr>
-            </w:pPr>
+              <w:t>Final project Due</w:t>
+            </w:r>
+          </w:p>
+        </w:tc>
+        <w:tc>
+          <w:tcPr>
+            <w:tcW w:w="1870" w:type="dxa"/>
+            <w:shd w:val="clear" w:color="auto" w:fill="BFBFBF" w:themeFill="background1" w:themeFillShade="BF"/>
+          </w:tcPr>
+          <w:p>
+            <w:pPr>
+              <w:rPr>
+                <w:sz w:val="18"/>
+              </w:rPr>
+            </w:pPr>
+            <w:r>
+              <w:rPr>
+                <w:sz w:val="18"/>
+              </w:rPr>
+              <w:t>28</w:t>
+            </w:r>
+          </w:p>
+          <w:p>
+            <w:pPr>
+              <w:rPr>
+                <w:sz w:val="18"/>
+              </w:rPr>
+            </w:pPr>
+            <w:r>
+              <w:rPr>
+                <w:sz w:val="18"/>
+              </w:rPr>
+              <w:t>Reading Day</w:t>
+            </w:r>
           </w:p>
         </w:tc>
         <w:tc>
@@ -4290,12 +5222,38 @@
               <w:rPr>
                 <w:sz w:val="18"/>
               </w:rPr>
-              <w:t>20</w:t>
-            </w:r>
-          </w:p>
-        </w:tc>
-      </w:tr>
-      <w:tr>
+              <w:t>29</w:t>
+            </w:r>
+          </w:p>
+          <w:p>
+            <w:pPr>
+              <w:rPr>
+                <w:b/>
+                <w:bCs/>
+                <w:color w:val="0000FF"/>
+                <w:sz w:val="18"/>
+              </w:rPr>
+            </w:pPr>
+            <w:r>
+              <w:rPr>
+                <w:b/>
+                <w:bCs/>
+                <w:color w:val="0000FF"/>
+                <w:sz w:val="18"/>
+              </w:rPr>
+              <w:t xml:space="preserve">PICK ANY </w:t>
+            </w:r>
+            <w:r>
+              <w:rPr>
+                <w:b/>
+                <w:bCs/>
+                <w:color w:val="0000FF"/>
+                <w:sz w:val="18"/>
+              </w:rPr>
+              <w:t>EXAM DATE @ Testing Center</w:t>
+            </w:r>
+          </w:p>
+        </w:tc>
         <w:tc>
           <w:tcPr>
             <w:tcW w:w="1870" w:type="dxa"/>
@@ -4311,20 +5269,7 @@
               <w:rPr>
                 <w:sz w:val="18"/>
               </w:rPr>
-              <w:t>23</w:t>
-            </w:r>
-          </w:p>
-          <w:p>
-            <w:pPr>
-              <w:rPr>
-                <w:sz w:val="18"/>
-              </w:rPr>
-            </w:pPr>
-            <w:r>
-              <w:rPr>
-                <w:sz w:val="18"/>
-              </w:rPr>
-              <w:t>Homework 9</w:t>
+              <w:t>30</w:t>
             </w:r>
           </w:p>
           <w:p>
@@ -4337,960 +5282,60 @@
             <w:r>
               <w:rPr>
                 <w:b/>
-                <w:color w:val="FF0000"/>
-                <w:sz w:val="18"/>
-              </w:rPr>
-              <w:t>Last drop with W</w:t>
+                <w:bCs/>
+                <w:color w:val="0000FF"/>
+                <w:sz w:val="18"/>
+              </w:rPr>
+              <w:t xml:space="preserve">PICK ANY </w:t>
+            </w:r>
+            <w:r>
+              <w:rPr>
+                <w:b/>
+                <w:bCs/>
+                <w:color w:val="0000FF"/>
+                <w:sz w:val="18"/>
+              </w:rPr>
+              <w:t>EXAM DATE @ Testing Center</w:t>
             </w:r>
           </w:p>
         </w:tc>
         <w:tc>
           <w:tcPr>
             <w:tcW w:w="1870" w:type="dxa"/>
-            <w:shd w:val="clear" w:color="auto" w:fill="FFE599" w:themeFill="accent4" w:themeFillTint="66"/>
-          </w:tcPr>
-          <w:p>
-            <w:pPr>
-              <w:rPr>
-                <w:sz w:val="18"/>
-              </w:rPr>
-            </w:pPr>
-            <w:r>
-              <w:rPr>
-                <w:sz w:val="18"/>
-              </w:rPr>
-              <w:t>24</w:t>
-            </w:r>
-          </w:p>
-          <w:p>
-            <w:pPr>
-              <w:rPr>
-                <w:sz w:val="18"/>
-              </w:rPr>
-            </w:pPr>
-            <w:r>
-              <w:rPr>
-                <w:sz w:val="18"/>
-              </w:rPr>
-              <w:t>Assignment 10</w:t>
-            </w:r>
-          </w:p>
-        </w:tc>
-        <w:tc>
-          <w:tcPr>
-            <w:tcW w:w="1870" w:type="dxa"/>
-            <w:shd w:val="clear" w:color="auto" w:fill="FFE599" w:themeFill="accent4" w:themeFillTint="66"/>
-          </w:tcPr>
-          <w:p>
-            <w:pPr>
-              <w:rPr>
-                <w:sz w:val="18"/>
-              </w:rPr>
-            </w:pPr>
-            <w:r>
-              <w:rPr>
-                <w:sz w:val="18"/>
-              </w:rPr>
-              <w:t>25</w:t>
-            </w:r>
-          </w:p>
-        </w:tc>
-        <w:tc>
-          <w:tcPr>
-            <w:tcW w:w="1870" w:type="dxa"/>
-            <w:shd w:val="clear" w:color="auto" w:fill="FFE599" w:themeFill="accent4" w:themeFillTint="66"/>
-          </w:tcPr>
-          <w:p>
-            <w:pPr>
-              <w:rPr>
-                <w:sz w:val="18"/>
-              </w:rPr>
-            </w:pPr>
-            <w:r>
-              <w:rPr>
-                <w:sz w:val="18"/>
-              </w:rPr>
-              <w:t>26</w:t>
-            </w:r>
-          </w:p>
-          <w:p>
-            <w:pPr>
-              <w:rPr>
-                <w:sz w:val="18"/>
-              </w:rPr>
-            </w:pPr>
-            <w:r>
-              <w:rPr>
-                <w:sz w:val="18"/>
-              </w:rPr>
-              <w:t>Lecture 10</w:t>
-            </w:r>
-          </w:p>
-        </w:tc>
-        <w:tc>
-          <w:tcPr>
-            <w:tcW w:w="1870" w:type="dxa"/>
-            <w:shd w:val="clear" w:color="auto" w:fill="FFE599" w:themeFill="accent4" w:themeFillTint="66"/>
-          </w:tcPr>
-          <w:p>
-            <w:pPr>
-              <w:rPr>
-                <w:sz w:val="18"/>
-              </w:rPr>
-            </w:pPr>
-            <w:r>
-              <w:rPr>
-                <w:sz w:val="18"/>
-              </w:rPr>
-              <w:t>27</w:t>
-            </w:r>
-          </w:p>
-        </w:tc>
-      </w:tr>
-      <w:tr>
-        <w:tc>
-          <w:tcPr>
-            <w:tcW w:w="1870" w:type="dxa"/>
-            <w:shd w:val="clear" w:color="auto" w:fill="FFE599" w:themeFill="accent4" w:themeFillTint="66"/>
-          </w:tcPr>
-          <w:p>
-            <w:pPr>
-              <w:rPr>
-                <w:sz w:val="18"/>
-              </w:rPr>
-            </w:pPr>
-            <w:r>
-              <w:rPr>
-                <w:sz w:val="18"/>
-              </w:rPr>
-              <w:t>30</w:t>
-            </w:r>
-          </w:p>
-          <w:p>
-            <w:pPr>
-              <w:rPr>
-                <w:sz w:val="18"/>
-              </w:rPr>
-            </w:pPr>
-            <w:r>
-              <w:rPr>
-                <w:sz w:val="18"/>
-              </w:rPr>
-              <w:t>Homework 10</w:t>
-            </w:r>
-          </w:p>
-          <w:p>
-            <w:pPr>
-              <w:rPr>
-                <w:sz w:val="18"/>
-              </w:rPr>
-            </w:pPr>
-          </w:p>
-        </w:tc>
-        <w:tc>
-          <w:tcPr>
-            <w:tcW w:w="1870" w:type="dxa"/>
-            <w:shd w:val="clear" w:color="auto" w:fill="FFE599" w:themeFill="accent4" w:themeFillTint="66"/>
-          </w:tcPr>
-          <w:p>
-            <w:pPr>
-              <w:rPr>
-                <w:sz w:val="18"/>
-              </w:rPr>
-            </w:pPr>
-            <w:r>
-              <w:rPr>
-                <w:sz w:val="18"/>
-              </w:rPr>
-              <w:t>31</w:t>
-            </w:r>
-          </w:p>
-          <w:p>
-            <w:pPr>
-              <w:rPr>
-                <w:sz w:val="18"/>
-              </w:rPr>
-            </w:pPr>
-            <w:r>
-              <w:rPr>
-                <w:sz w:val="18"/>
-              </w:rPr>
-              <w:t>Assignment</w:t>
-            </w:r>
-            <w:r>
-              <w:rPr>
-                <w:sz w:val="18"/>
-              </w:rPr>
-              <w:t xml:space="preserve"> 11</w:t>
-            </w:r>
-          </w:p>
-        </w:tc>
-        <w:tc>
-          <w:tcPr>
-            <w:tcW w:w="1870" w:type="dxa"/>
-            <w:shd w:val="clear" w:color="auto" w:fill="auto"/>
-          </w:tcPr>
-          <w:p>
-            <w:pPr>
-              <w:rPr>
-                <w:sz w:val="18"/>
-              </w:rPr>
-            </w:pPr>
-          </w:p>
-        </w:tc>
-        <w:tc>
-          <w:tcPr>
-            <w:tcW w:w="1870" w:type="dxa"/>
-            <w:shd w:val="clear" w:color="auto" w:fill="auto"/>
-          </w:tcPr>
-          <w:p>
-            <w:pPr>
-              <w:rPr>
-                <w:sz w:val="18"/>
-              </w:rPr>
-            </w:pPr>
-          </w:p>
-        </w:tc>
-        <w:tc>
-          <w:tcPr>
-            <w:tcW w:w="1870" w:type="dxa"/>
-            <w:shd w:val="clear" w:color="auto" w:fill="auto"/>
-          </w:tcPr>
-          <w:p>
-            <w:pPr>
-              <w:rPr>
-                <w:sz w:val="18"/>
-              </w:rPr>
-            </w:pPr>
-          </w:p>
-        </w:tc>
-      </w:tr>
-      <w:tr>
-        <w:tc>
-          <w:tcPr>
-            <w:tcW w:w="9350" w:type="dxa"/>
-            <w:gridSpan w:val="5"/>
-            <w:shd w:val="clear" w:color="auto" w:fill="FFF2CC" w:themeFill="accent4" w:themeFillTint="33"/>
-          </w:tcPr>
-          <w:p>
-            <w:pPr>
-              <w:jc w:val="center"/>
-              <w:rPr>
-                <w:sz w:val="18"/>
-              </w:rPr>
-            </w:pPr>
-            <w:r>
-              <w:rPr>
-                <w:sz w:val="18"/>
-              </w:rPr>
-              <w:t>April</w:t>
-            </w:r>
-          </w:p>
-        </w:tc>
-      </w:tr>
-      <w:tr>
-        <w:tc>
-          <w:tcPr>
-            <w:tcW w:w="1870" w:type="dxa"/>
-          </w:tcPr>
-          <w:p>
-            <w:pPr>
-              <w:rPr>
-                <w:sz w:val="18"/>
-              </w:rPr>
-            </w:pPr>
-          </w:p>
-        </w:tc>
-        <w:tc>
-          <w:tcPr>
-            <w:tcW w:w="1870" w:type="dxa"/>
-          </w:tcPr>
-          <w:p>
-            <w:pPr>
-              <w:rPr>
-                <w:sz w:val="18"/>
-              </w:rPr>
-            </w:pPr>
-          </w:p>
-        </w:tc>
-        <w:tc>
-          <w:tcPr>
-            <w:tcW w:w="1870" w:type="dxa"/>
-            <w:shd w:val="clear" w:color="auto" w:fill="FFF2CC" w:themeFill="accent4" w:themeFillTint="33"/>
-          </w:tcPr>
-          <w:p>
-            <w:pPr>
-              <w:rPr>
-                <w:sz w:val="18"/>
-              </w:rPr>
-            </w:pPr>
-            <w:r>
-              <w:rPr>
-                <w:sz w:val="18"/>
-              </w:rPr>
-              <w:t>1</w:t>
-            </w:r>
-          </w:p>
-        </w:tc>
-        <w:tc>
-          <w:tcPr>
-            <w:tcW w:w="1870" w:type="dxa"/>
-            <w:shd w:val="clear" w:color="auto" w:fill="FFF2CC" w:themeFill="accent4" w:themeFillTint="33"/>
-          </w:tcPr>
-          <w:p>
-            <w:pPr>
-              <w:rPr>
-                <w:sz w:val="18"/>
-              </w:rPr>
-            </w:pPr>
-            <w:r>
-              <w:rPr>
-                <w:sz w:val="18"/>
-              </w:rPr>
-              <w:t>2</w:t>
-            </w:r>
-          </w:p>
-          <w:p>
-            <w:pPr>
-              <w:rPr>
-                <w:sz w:val="18"/>
-              </w:rPr>
-            </w:pPr>
-            <w:r>
-              <w:rPr>
-                <w:sz w:val="18"/>
-              </w:rPr>
-              <w:t>Lecture 11</w:t>
-            </w:r>
-          </w:p>
-          <w:p>
-            <w:pPr>
-              <w:rPr>
-                <w:sz w:val="18"/>
-              </w:rPr>
-            </w:pPr>
-          </w:p>
-        </w:tc>
-        <w:tc>
-          <w:tcPr>
-            <w:tcW w:w="1870" w:type="dxa"/>
-            <w:shd w:val="clear" w:color="auto" w:fill="FFF2CC" w:themeFill="accent4" w:themeFillTint="33"/>
-          </w:tcPr>
-          <w:p>
-            <w:pPr>
-              <w:rPr>
-                <w:sz w:val="18"/>
-              </w:rPr>
-            </w:pPr>
-            <w:r>
-              <w:rPr>
-                <w:sz w:val="18"/>
-              </w:rPr>
-              <w:t>3</w:t>
-            </w:r>
-          </w:p>
-        </w:tc>
-      </w:tr>
-      <w:tr>
-        <w:tc>
-          <w:tcPr>
-            <w:tcW w:w="1870" w:type="dxa"/>
-            <w:shd w:val="clear" w:color="auto" w:fill="FFF2CC" w:themeFill="accent4" w:themeFillTint="33"/>
-          </w:tcPr>
-          <w:p>
-            <w:pPr>
-              <w:rPr>
-                <w:sz w:val="18"/>
-              </w:rPr>
-            </w:pPr>
-            <w:r>
-              <w:rPr>
-                <w:sz w:val="18"/>
-              </w:rPr>
-              <w:t>6</w:t>
-            </w:r>
-          </w:p>
-          <w:p>
-            <w:pPr>
-              <w:rPr>
-                <w:sz w:val="18"/>
-              </w:rPr>
-            </w:pPr>
-            <w:r>
-              <w:rPr>
-                <w:sz w:val="18"/>
-              </w:rPr>
-              <w:t>Homework 11</w:t>
-            </w:r>
-          </w:p>
-        </w:tc>
-        <w:tc>
-          <w:tcPr>
-            <w:tcW w:w="1870" w:type="dxa"/>
-            <w:shd w:val="clear" w:color="auto" w:fill="FFF2CC" w:themeFill="accent4" w:themeFillTint="33"/>
-          </w:tcPr>
-          <w:p>
-            <w:pPr>
-              <w:rPr>
-                <w:sz w:val="18"/>
-              </w:rPr>
-            </w:pPr>
-            <w:r>
-              <w:rPr>
-                <w:sz w:val="18"/>
-              </w:rPr>
-              <w:t>7</w:t>
-            </w:r>
-          </w:p>
-          <w:p>
-            <w:pPr>
-              <w:rPr>
-                <w:sz w:val="18"/>
-              </w:rPr>
-            </w:pPr>
-            <w:r>
-              <w:rPr>
-                <w:sz w:val="18"/>
-              </w:rPr>
-              <w:t>Assignment</w:t>
-            </w:r>
-            <w:r>
-              <w:rPr>
-                <w:sz w:val="18"/>
-              </w:rPr>
-              <w:t xml:space="preserve"> 12</w:t>
-            </w:r>
-          </w:p>
-        </w:tc>
-        <w:tc>
-          <w:tcPr>
-            <w:tcW w:w="1870" w:type="dxa"/>
-            <w:shd w:val="clear" w:color="auto" w:fill="FFF2CC" w:themeFill="accent4" w:themeFillTint="33"/>
-          </w:tcPr>
-          <w:p>
-            <w:pPr>
-              <w:rPr>
-                <w:sz w:val="18"/>
-              </w:rPr>
-            </w:pPr>
-            <w:r>
-              <w:rPr>
-                <w:sz w:val="18"/>
-              </w:rPr>
-              <w:t>8</w:t>
-            </w:r>
-          </w:p>
-        </w:tc>
-        <w:tc>
-          <w:tcPr>
-            <w:tcW w:w="1870" w:type="dxa"/>
-            <w:shd w:val="clear" w:color="auto" w:fill="FFF2CC" w:themeFill="accent4" w:themeFillTint="33"/>
-          </w:tcPr>
-          <w:p>
-            <w:pPr>
-              <w:rPr>
-                <w:sz w:val="18"/>
-              </w:rPr>
-            </w:pPr>
-            <w:r>
-              <w:rPr>
-                <w:sz w:val="18"/>
-              </w:rPr>
-              <w:t>9</w:t>
-            </w:r>
-          </w:p>
-          <w:p>
-            <w:pPr>
-              <w:rPr>
-                <w:sz w:val="18"/>
-              </w:rPr>
-            </w:pPr>
-            <w:r>
-              <w:rPr>
-                <w:sz w:val="18"/>
-              </w:rPr>
-              <w:t>Lecture 12</w:t>
-            </w:r>
-          </w:p>
-          <w:p>
-            <w:pPr>
-              <w:rPr>
-                <w:sz w:val="18"/>
-              </w:rPr>
-            </w:pPr>
-          </w:p>
-        </w:tc>
-        <w:tc>
-          <w:tcPr>
-            <w:tcW w:w="1870" w:type="dxa"/>
-            <w:shd w:val="clear" w:color="auto" w:fill="FFF2CC" w:themeFill="accent4" w:themeFillTint="33"/>
-          </w:tcPr>
-          <w:p>
-            <w:pPr>
-              <w:rPr>
-                <w:sz w:val="18"/>
-              </w:rPr>
-            </w:pPr>
-            <w:r>
-              <w:rPr>
-                <w:sz w:val="18"/>
-              </w:rPr>
-              <w:t>10</w:t>
-            </w:r>
-          </w:p>
-        </w:tc>
-      </w:tr>
-      <w:tr>
-        <w:tc>
-          <w:tcPr>
-            <w:tcW w:w="1870" w:type="dxa"/>
-            <w:shd w:val="clear" w:color="auto" w:fill="FFF2CC" w:themeFill="accent4" w:themeFillTint="33"/>
-          </w:tcPr>
-          <w:p>
-            <w:pPr>
-              <w:rPr>
-                <w:sz w:val="18"/>
-              </w:rPr>
-            </w:pPr>
-            <w:r>
-              <w:rPr>
-                <w:sz w:val="18"/>
-              </w:rPr>
-              <w:t>13</w:t>
-            </w:r>
-          </w:p>
-          <w:p>
-            <w:pPr>
-              <w:rPr>
-                <w:sz w:val="18"/>
-              </w:rPr>
-            </w:pPr>
-            <w:r>
-              <w:rPr>
-                <w:sz w:val="18"/>
-              </w:rPr>
-              <w:t>Homework 12</w:t>
-            </w:r>
-          </w:p>
-        </w:tc>
-        <w:tc>
-          <w:tcPr>
-            <w:tcW w:w="1870" w:type="dxa"/>
-            <w:shd w:val="clear" w:color="auto" w:fill="FFF2CC" w:themeFill="accent4" w:themeFillTint="33"/>
-          </w:tcPr>
-          <w:p>
-            <w:pPr>
-              <w:rPr>
-                <w:sz w:val="18"/>
-              </w:rPr>
-            </w:pPr>
-            <w:r>
-              <w:rPr>
-                <w:sz w:val="18"/>
-              </w:rPr>
-              <w:t>14</w:t>
-            </w:r>
-          </w:p>
-          <w:p>
-            <w:pPr>
-              <w:rPr>
-                <w:sz w:val="18"/>
-              </w:rPr>
-            </w:pPr>
-            <w:r>
-              <w:rPr>
-                <w:sz w:val="18"/>
-              </w:rPr>
-              <w:t>Assignment</w:t>
-            </w:r>
-            <w:r>
-              <w:rPr>
-                <w:sz w:val="18"/>
-              </w:rPr>
-              <w:t xml:space="preserve"> 13</w:t>
-            </w:r>
-          </w:p>
-        </w:tc>
-        <w:tc>
-          <w:tcPr>
-            <w:tcW w:w="1870" w:type="dxa"/>
-            <w:shd w:val="clear" w:color="auto" w:fill="FFF2CC" w:themeFill="accent4" w:themeFillTint="33"/>
-          </w:tcPr>
-          <w:p>
-            <w:pPr>
-              <w:rPr>
-                <w:sz w:val="18"/>
-              </w:rPr>
-            </w:pPr>
-            <w:r>
-              <w:rPr>
-                <w:sz w:val="18"/>
-              </w:rPr>
-              <w:t>15</w:t>
-            </w:r>
-          </w:p>
-        </w:tc>
-        <w:tc>
-          <w:tcPr>
-            <w:tcW w:w="1870" w:type="dxa"/>
-            <w:shd w:val="clear" w:color="auto" w:fill="FFF2CC" w:themeFill="accent4" w:themeFillTint="33"/>
-          </w:tcPr>
-          <w:p>
-            <w:pPr>
-              <w:rPr>
-                <w:sz w:val="18"/>
-              </w:rPr>
-            </w:pPr>
-            <w:r>
-              <w:rPr>
-                <w:sz w:val="18"/>
-              </w:rPr>
-              <w:t>16</w:t>
-            </w:r>
-          </w:p>
-          <w:p>
-            <w:pPr>
-              <w:rPr>
-                <w:sz w:val="18"/>
-              </w:rPr>
-            </w:pPr>
-            <w:r>
-              <w:rPr>
-                <w:sz w:val="18"/>
-              </w:rPr>
-              <w:t>Lecture 13</w:t>
-            </w:r>
-          </w:p>
-          <w:p>
-            <w:pPr>
-              <w:rPr>
-                <w:sz w:val="18"/>
-              </w:rPr>
-            </w:pPr>
-          </w:p>
-        </w:tc>
-        <w:tc>
-          <w:tcPr>
-            <w:tcW w:w="1870" w:type="dxa"/>
-            <w:shd w:val="clear" w:color="auto" w:fill="FFF2CC" w:themeFill="accent4" w:themeFillTint="33"/>
-          </w:tcPr>
-          <w:p>
-            <w:pPr>
-              <w:rPr>
-                <w:sz w:val="18"/>
-              </w:rPr>
-            </w:pPr>
-            <w:r>
-              <w:rPr>
-                <w:sz w:val="18"/>
-              </w:rPr>
-              <w:t>17</w:t>
-            </w:r>
-          </w:p>
-        </w:tc>
-      </w:tr>
-      <w:tr>
-        <w:tc>
-          <w:tcPr>
-            <w:tcW w:w="1870" w:type="dxa"/>
-            <w:shd w:val="clear" w:color="auto" w:fill="FFF2CC" w:themeFill="accent4" w:themeFillTint="33"/>
-          </w:tcPr>
-          <w:p>
-            <w:pPr>
-              <w:rPr>
-                <w:sz w:val="18"/>
-              </w:rPr>
-            </w:pPr>
-            <w:r>
-              <w:rPr>
-                <w:sz w:val="18"/>
-              </w:rPr>
-              <w:t>20</w:t>
-            </w:r>
-          </w:p>
-          <w:p>
-            <w:pPr>
-              <w:rPr>
-                <w:sz w:val="18"/>
-              </w:rPr>
-            </w:pPr>
-            <w:r>
-              <w:rPr>
-                <w:sz w:val="18"/>
-              </w:rPr>
-              <w:t>Homework 13</w:t>
-            </w:r>
-          </w:p>
-        </w:tc>
-        <w:tc>
-          <w:tcPr>
-            <w:tcW w:w="1870" w:type="dxa"/>
-            <w:shd w:val="clear" w:color="auto" w:fill="FFF2CC" w:themeFill="accent4" w:themeFillTint="33"/>
-          </w:tcPr>
-          <w:p>
-            <w:pPr>
-              <w:rPr>
-                <w:sz w:val="18"/>
-              </w:rPr>
-            </w:pPr>
-            <w:r>
-              <w:rPr>
-                <w:sz w:val="18"/>
-              </w:rPr>
-              <w:t>21</w:t>
-            </w:r>
-          </w:p>
-          <w:p>
-            <w:pPr>
-              <w:rPr>
-                <w:sz w:val="18"/>
-              </w:rPr>
-            </w:pPr>
-            <w:r>
-              <w:rPr>
-                <w:sz w:val="18"/>
-              </w:rPr>
-              <w:t>Assignment</w:t>
-            </w:r>
-            <w:r>
-              <w:rPr>
-                <w:sz w:val="18"/>
-              </w:rPr>
-              <w:t xml:space="preserve"> 14</w:t>
-            </w:r>
-          </w:p>
-        </w:tc>
-        <w:tc>
-          <w:tcPr>
-            <w:tcW w:w="1870" w:type="dxa"/>
-            <w:shd w:val="clear" w:color="auto" w:fill="FFF2CC" w:themeFill="accent4" w:themeFillTint="33"/>
-          </w:tcPr>
-          <w:p>
-            <w:pPr>
-              <w:rPr>
-                <w:sz w:val="18"/>
-              </w:rPr>
-            </w:pPr>
-            <w:r>
-              <w:rPr>
-                <w:sz w:val="18"/>
-              </w:rPr>
-              <w:t>22</w:t>
-            </w:r>
-          </w:p>
-        </w:tc>
-        <w:tc>
-          <w:tcPr>
-            <w:tcW w:w="1870" w:type="dxa"/>
-            <w:shd w:val="clear" w:color="auto" w:fill="FFF2CC" w:themeFill="accent4" w:themeFillTint="33"/>
-          </w:tcPr>
-          <w:p>
-            <w:pPr>
-              <w:rPr>
-                <w:sz w:val="18"/>
-              </w:rPr>
-            </w:pPr>
-            <w:r>
-              <w:rPr>
-                <w:sz w:val="18"/>
-              </w:rPr>
-              <w:t>23</w:t>
-            </w:r>
-          </w:p>
-          <w:p>
-            <w:pPr>
-              <w:rPr>
-                <w:sz w:val="18"/>
-              </w:rPr>
-            </w:pPr>
-            <w:r>
-              <w:rPr>
-                <w:sz w:val="18"/>
-              </w:rPr>
-              <w:t>Lecture 14</w:t>
-            </w:r>
-          </w:p>
-          <w:p>
-            <w:pPr>
-              <w:rPr>
-                <w:sz w:val="18"/>
-              </w:rPr>
-            </w:pPr>
-          </w:p>
-        </w:tc>
-        <w:tc>
-          <w:tcPr>
-            <w:tcW w:w="1870" w:type="dxa"/>
-            <w:shd w:val="clear" w:color="auto" w:fill="FFF2CC" w:themeFill="accent4" w:themeFillTint="33"/>
-          </w:tcPr>
-          <w:p>
-            <w:pPr>
-              <w:rPr>
-                <w:sz w:val="18"/>
-              </w:rPr>
-            </w:pPr>
-            <w:r>
-              <w:rPr>
-                <w:sz w:val="18"/>
-              </w:rPr>
-              <w:t>24</w:t>
-            </w:r>
-          </w:p>
-        </w:tc>
-      </w:tr>
-      <w:tr>
-        <w:tc>
-          <w:tcPr>
-            <w:tcW w:w="1870" w:type="dxa"/>
-            <w:shd w:val="clear" w:color="auto" w:fill="FFF2CC" w:themeFill="accent4" w:themeFillTint="33"/>
-          </w:tcPr>
-          <w:p>
-            <w:pPr>
-              <w:rPr>
-                <w:sz w:val="18"/>
-              </w:rPr>
-            </w:pPr>
-            <w:r>
-              <w:rPr>
-                <w:sz w:val="18"/>
-              </w:rPr>
-              <w:t>27</w:t>
-            </w:r>
-          </w:p>
-          <w:p>
-            <w:pPr>
-              <w:rPr>
-                <w:sz w:val="18"/>
-              </w:rPr>
-            </w:pPr>
-            <w:r>
-              <w:rPr>
-                <w:sz w:val="18"/>
-              </w:rPr>
-              <w:t>Homework 14</w:t>
-            </w:r>
-          </w:p>
-        </w:tc>
-        <w:tc>
-          <w:tcPr>
-            <w:tcW w:w="1870" w:type="dxa"/>
-            <w:shd w:val="clear" w:color="auto" w:fill="BFBFBF" w:themeFill="background1" w:themeFillShade="BF"/>
-          </w:tcPr>
-          <w:p>
-            <w:pPr>
-              <w:rPr>
-                <w:sz w:val="18"/>
-              </w:rPr>
-            </w:pPr>
-            <w:r>
-              <w:rPr>
-                <w:sz w:val="18"/>
-              </w:rPr>
-              <w:t>28</w:t>
-            </w:r>
-          </w:p>
-          <w:p>
-            <w:pPr>
-              <w:rPr>
-                <w:sz w:val="18"/>
-              </w:rPr>
-            </w:pPr>
-            <w:r>
-              <w:rPr>
-                <w:sz w:val="18"/>
-              </w:rPr>
-              <w:t>Reading Day</w:t>
-            </w:r>
-          </w:p>
-        </w:tc>
-        <w:tc>
-          <w:tcPr>
-            <w:tcW w:w="1870" w:type="dxa"/>
-            <w:shd w:val="clear" w:color="auto" w:fill="FFF2CC" w:themeFill="accent4" w:themeFillTint="33"/>
-          </w:tcPr>
-          <w:p>
-            <w:pPr>
-              <w:rPr>
-                <w:sz w:val="18"/>
-              </w:rPr>
-            </w:pPr>
-            <w:r>
-              <w:rPr>
-                <w:sz w:val="18"/>
-              </w:rPr>
-              <w:t>29</w:t>
-            </w:r>
-          </w:p>
-          <w:p>
-            <w:pPr>
-              <w:rPr>
-                <w:sz w:val="18"/>
-              </w:rPr>
-            </w:pPr>
-          </w:p>
-        </w:tc>
-        <w:tc>
-          <w:tcPr>
-            <w:tcW w:w="1870" w:type="dxa"/>
-            <w:shd w:val="clear" w:color="auto" w:fill="FFF2CC" w:themeFill="accent4" w:themeFillTint="33"/>
-          </w:tcPr>
-          <w:p>
-            <w:pPr>
-              <w:rPr>
-                <w:sz w:val="18"/>
-              </w:rPr>
-            </w:pPr>
-            <w:r>
-              <w:rPr>
-                <w:sz w:val="18"/>
-              </w:rPr>
-              <w:t>30</w:t>
-            </w:r>
-          </w:p>
-          <w:p>
-            <w:pPr>
+          </w:tcPr>
+          <w:p>
+            <w:pPr>
+              <w:rPr>
+                <w:sz w:val="18"/>
+              </w:rPr>
+            </w:pPr>
+          </w:p>
+          <w:p>
+            <w:pPr>
+              <w:rPr>
+                <w:sz w:val="18"/>
+              </w:rPr>
+            </w:pPr>
+            <w:r>
               <w:rPr>
                 <w:b/>
+                <w:bCs/>
                 <w:color w:val="0000FF"/>
                 <w:sz w:val="18"/>
               </w:rPr>
-            </w:pPr>
+              <w:t xml:space="preserve">PICK ANY </w:t>
+            </w:r>
+            <w:bookmarkStart w:id="1" w:name="_GoBack"/>
+            <w:bookmarkEnd w:id="1"/>
             <w:r>
               <w:rPr>
                 <w:b/>
+                <w:bCs/>
                 <w:color w:val="0000FF"/>
                 <w:sz w:val="18"/>
               </w:rPr>
-              <w:t>Test 3</w:t>
-            </w:r>
-          </w:p>
-          <w:p>
-            <w:pPr>
-              <w:rPr>
-                <w:b/>
-                <w:sz w:val="18"/>
-              </w:rPr>
-            </w:pPr>
-            <w:r>
-              <w:rPr>
-                <w:b/>
-                <w:color w:val="0000FF"/>
-                <w:sz w:val="18"/>
-              </w:rPr>
-              <w:t>Final project Due</w:t>
-            </w:r>
-          </w:p>
-        </w:tc>
-        <w:tc>
-          <w:tcPr>
-            <w:tcW w:w="1870" w:type="dxa"/>
-          </w:tcPr>
-          <w:p>
-            <w:pPr>
-              <w:rPr>
-                <w:sz w:val="18"/>
-              </w:rPr>
-            </w:pPr>
+              <w:t>EXAM DATE @ Testing Center</w:t>
+            </w:r>
           </w:p>
         </w:tc>
       </w:tr>
@@ -7525,8 +7570,6 @@
         <w:br/>
         <w:t>Teach Act Copyright Notice "The materials provided for this course are only for the use of students enrolled in this course for purposes associated with this course, and may not be retained or further disseminated."</w:t>
       </w:r>
-      <w:bookmarkStart w:id="2" w:name="_GoBack"/>
-      <w:bookmarkEnd w:id="2"/>
     </w:p>
     <w:sectPr>
       <w:headerReference w:type="default" r:id="rId25"/>
@@ -7541,7 +7584,7 @@
 </file>
 
 <file path=word/endnotes.xml><?xml version="1.0" encoding="utf-8"?>
-<w:endnotes xmlns:wpc="http://schemas.microsoft.com/office/word/2010/wordprocessingCanvas" xmlns:cx="http://schemas.microsoft.com/office/drawing/2014/chartex" xmlns:cx1="http://schemas.microsoft.com/office/drawing/2015/9/8/chartex" xmlns:mc="http://schemas.openxmlformats.org/markup-compatibility/2006" xmlns:o="urn:schemas-microsoft-com:office:office" xmlns:r="http://schemas.openxmlformats.org/officeDocument/2006/relationships" xmlns:m="http://schemas.openxmlformats.org/officeDocument/2006/math" xmlns:v="urn:schemas-microsoft-com:vml" xmlns:wp14="http://schemas.microsoft.com/office/word/2010/wordprocessingDrawing" xmlns:wp="http://schemas.openxmlformats.org/drawingml/2006/wordprocessingDrawing" xmlns:w10="urn:schemas-microsoft-com:office:word" xmlns:w="http://schemas.openxmlformats.org/wordprocessingml/2006/main" xmlns:w14="http://schemas.microsoft.com/office/word/2010/wordml" xmlns:w15="http://schemas.microsoft.com/office/word/2012/wordml" xmlns:w16se="http://schemas.microsoft.com/office/word/2015/wordml/symex" xmlns:wpg="http://schemas.microsoft.com/office/word/2010/wordprocessingGroup" xmlns:wpi="http://schemas.microsoft.com/office/word/2010/wordprocessingInk" xmlns:wne="http://schemas.microsoft.com/office/word/2006/wordml" xmlns:wps="http://schemas.microsoft.com/office/word/2010/wordprocessingShape" mc:Ignorable="w14 w15 w16se wp14">
+<w:endnotes xmlns:wpc="http://schemas.microsoft.com/office/word/2010/wordprocessingCanvas" xmlns:cx="http://schemas.microsoft.com/office/drawing/2014/chartex" xmlns:cx1="http://schemas.microsoft.com/office/drawing/2015/9/8/chartex" xmlns:cx2="http://schemas.microsoft.com/office/drawing/2015/10/21/chartex" xmlns:cx3="http://schemas.microsoft.com/office/drawing/2016/5/9/chartex" xmlns:cx4="http://schemas.microsoft.com/office/drawing/2016/5/10/chartex" xmlns:cx5="http://schemas.microsoft.com/office/drawing/2016/5/11/chartex" xmlns:cx6="http://schemas.microsoft.com/office/drawing/2016/5/12/chartex" xmlns:cx7="http://schemas.microsoft.com/office/drawing/2016/5/13/chartex" xmlns:cx8="http://schemas.microsoft.com/office/drawing/2016/5/14/chartex" xmlns:mc="http://schemas.openxmlformats.org/markup-compatibility/2006" xmlns:aink="http://schemas.microsoft.com/office/drawing/2016/ink" xmlns:am3d="http://schemas.microsoft.com/office/drawing/2017/model3d" xmlns:o="urn:schemas-microsoft-com:office:office" xmlns:r="http://schemas.openxmlformats.org/officeDocument/2006/relationships" xmlns:m="http://schemas.openxmlformats.org/officeDocument/2006/math" xmlns:v="urn:schemas-microsoft-com:vml" xmlns:wp14="http://schemas.microsoft.com/office/word/2010/wordprocessingDrawing" xmlns:wp="http://schemas.openxmlformats.org/drawingml/2006/wordprocessingDrawing" xmlns:w10="urn:schemas-microsoft-com:office:word" xmlns:w="http://schemas.openxmlformats.org/wordprocessingml/2006/main" xmlns:w14="http://schemas.microsoft.com/office/word/2010/wordml" xmlns:w15="http://schemas.microsoft.com/office/word/2012/wordml" xmlns:w16cid="http://schemas.microsoft.com/office/word/2016/wordml/cid" xmlns:w16se="http://schemas.microsoft.com/office/word/2015/wordml/symex" xmlns:wpg="http://schemas.microsoft.com/office/word/2010/wordprocessingGroup" xmlns:wpi="http://schemas.microsoft.com/office/word/2010/wordprocessingInk" xmlns:wne="http://schemas.microsoft.com/office/word/2006/wordml" xmlns:wps="http://schemas.microsoft.com/office/word/2010/wordprocessingShape" mc:Ignorable="w14 w15 w16se w16cid wp14">
   <w:endnote w:type="separator" w:id="-1">
     <w:p>
       <w:pPr>
@@ -7573,7 +7616,7 @@
 </file>
 
 <file path=word/footer1.xml><?xml version="1.0" encoding="utf-8"?>
-<w:ftr xmlns:wpc="http://schemas.microsoft.com/office/word/2010/wordprocessingCanvas" xmlns:cx="http://schemas.microsoft.com/office/drawing/2014/chartex" xmlns:cx1="http://schemas.microsoft.com/office/drawing/2015/9/8/chartex" xmlns:mc="http://schemas.openxmlformats.org/markup-compatibility/2006" xmlns:o="urn:schemas-microsoft-com:office:office" xmlns:r="http://schemas.openxmlformats.org/officeDocument/2006/relationships" xmlns:m="http://schemas.openxmlformats.org/officeDocument/2006/math" xmlns:v="urn:schemas-microsoft-com:vml" xmlns:wp14="http://schemas.microsoft.com/office/word/2010/wordprocessingDrawing" xmlns:wp="http://schemas.openxmlformats.org/drawingml/2006/wordprocessingDrawing" xmlns:w10="urn:schemas-microsoft-com:office:word" xmlns:w="http://schemas.openxmlformats.org/wordprocessingml/2006/main" xmlns:w14="http://schemas.microsoft.com/office/word/2010/wordml" xmlns:w15="http://schemas.microsoft.com/office/word/2012/wordml" xmlns:w16se="http://schemas.microsoft.com/office/word/2015/wordml/symex" xmlns:wpg="http://schemas.microsoft.com/office/word/2010/wordprocessingGroup" xmlns:wpi="http://schemas.microsoft.com/office/word/2010/wordprocessingInk" xmlns:wne="http://schemas.microsoft.com/office/word/2006/wordml" xmlns:wps="http://schemas.microsoft.com/office/word/2010/wordprocessingShape" mc:Ignorable="w14 w15 w16se wp14">
+<w:ftr xmlns:wpc="http://schemas.microsoft.com/office/word/2010/wordprocessingCanvas" xmlns:cx="http://schemas.microsoft.com/office/drawing/2014/chartex" xmlns:cx1="http://schemas.microsoft.com/office/drawing/2015/9/8/chartex" xmlns:cx2="http://schemas.microsoft.com/office/drawing/2015/10/21/chartex" xmlns:cx3="http://schemas.microsoft.com/office/drawing/2016/5/9/chartex" xmlns:cx4="http://schemas.microsoft.com/office/drawing/2016/5/10/chartex" xmlns:cx5="http://schemas.microsoft.com/office/drawing/2016/5/11/chartex" xmlns:cx6="http://schemas.microsoft.com/office/drawing/2016/5/12/chartex" xmlns:cx7="http://schemas.microsoft.com/office/drawing/2016/5/13/chartex" xmlns:cx8="http://schemas.microsoft.com/office/drawing/2016/5/14/chartex" xmlns:mc="http://schemas.openxmlformats.org/markup-compatibility/2006" xmlns:aink="http://schemas.microsoft.com/office/drawing/2016/ink" xmlns:am3d="http://schemas.microsoft.com/office/drawing/2017/model3d" xmlns:o="urn:schemas-microsoft-com:office:office" xmlns:r="http://schemas.openxmlformats.org/officeDocument/2006/relationships" xmlns:m="http://schemas.openxmlformats.org/officeDocument/2006/math" xmlns:v="urn:schemas-microsoft-com:vml" xmlns:wp14="http://schemas.microsoft.com/office/word/2010/wordprocessingDrawing" xmlns:wp="http://schemas.openxmlformats.org/drawingml/2006/wordprocessingDrawing" xmlns:w10="urn:schemas-microsoft-com:office:word" xmlns:w="http://schemas.openxmlformats.org/wordprocessingml/2006/main" xmlns:w14="http://schemas.microsoft.com/office/word/2010/wordml" xmlns:w15="http://schemas.microsoft.com/office/word/2012/wordml" xmlns:w16cid="http://schemas.microsoft.com/office/word/2016/wordml/cid" xmlns:w16se="http://schemas.microsoft.com/office/word/2015/wordml/symex" xmlns:wpg="http://schemas.microsoft.com/office/word/2010/wordprocessingGroup" xmlns:wpi="http://schemas.microsoft.com/office/word/2010/wordprocessingInk" xmlns:wne="http://schemas.microsoft.com/office/word/2006/wordml" xmlns:wps="http://schemas.microsoft.com/office/word/2010/wordprocessingShape" mc:Ignorable="w14 w15 w16se w16cid wp14">
   <w:p>
     <w:pPr>
       <w:pStyle w:val="Footer"/>
@@ -7583,7 +7626,7 @@
 </file>
 
 <file path=word/footnotes.xml><?xml version="1.0" encoding="utf-8"?>
-<w:footnotes xmlns:wpc="http://schemas.microsoft.com/office/word/2010/wordprocessingCanvas" xmlns:cx="http://schemas.microsoft.com/office/drawing/2014/chartex" xmlns:cx1="http://schemas.microsoft.com/office/drawing/2015/9/8/chartex" xmlns:mc="http://schemas.openxmlformats.org/markup-compatibility/2006" xmlns:o="urn:schemas-microsoft-com:office:office" xmlns:r="http://schemas.openxmlformats.org/officeDocument/2006/relationships" xmlns:m="http://schemas.openxmlformats.org/officeDocument/2006/math" xmlns:v="urn:schemas-microsoft-com:vml" xmlns:wp14="http://schemas.microsoft.com/office/word/2010/wordprocessingDrawing" xmlns:wp="http://schemas.openxmlformats.org/drawingml/2006/wordprocessingDrawing" xmlns:w10="urn:schemas-microsoft-com:office:word" xmlns:w="http://schemas.openxmlformats.org/wordprocessingml/2006/main" xmlns:w14="http://schemas.microsoft.com/office/word/2010/wordml" xmlns:w15="http://schemas.microsoft.com/office/word/2012/wordml" xmlns:w16se="http://schemas.microsoft.com/office/word/2015/wordml/symex" xmlns:wpg="http://schemas.microsoft.com/office/word/2010/wordprocessingGroup" xmlns:wpi="http://schemas.microsoft.com/office/word/2010/wordprocessingInk" xmlns:wne="http://schemas.microsoft.com/office/word/2006/wordml" xmlns:wps="http://schemas.microsoft.com/office/word/2010/wordprocessingShape" mc:Ignorable="w14 w15 w16se wp14">
+<w:footnotes xmlns:wpc="http://schemas.microsoft.com/office/word/2010/wordprocessingCanvas" xmlns:cx="http://schemas.microsoft.com/office/drawing/2014/chartex" xmlns:cx1="http://schemas.microsoft.com/office/drawing/2015/9/8/chartex" xmlns:cx2="http://schemas.microsoft.com/office/drawing/2015/10/21/chartex" xmlns:cx3="http://schemas.microsoft.com/office/drawing/2016/5/9/chartex" xmlns:cx4="http://schemas.microsoft.com/office/drawing/2016/5/10/chartex" xmlns:cx5="http://schemas.microsoft.com/office/drawing/2016/5/11/chartex" xmlns:cx6="http://schemas.microsoft.com/office/drawing/2016/5/12/chartex" xmlns:cx7="http://schemas.microsoft.com/office/drawing/2016/5/13/chartex" xmlns:cx8="http://schemas.microsoft.com/office/drawing/2016/5/14/chartex" xmlns:mc="http://schemas.openxmlformats.org/markup-compatibility/2006" xmlns:aink="http://schemas.microsoft.com/office/drawing/2016/ink" xmlns:am3d="http://schemas.microsoft.com/office/drawing/2017/model3d" xmlns:o="urn:schemas-microsoft-com:office:office" xmlns:r="http://schemas.openxmlformats.org/officeDocument/2006/relationships" xmlns:m="http://schemas.openxmlformats.org/officeDocument/2006/math" xmlns:v="urn:schemas-microsoft-com:vml" xmlns:wp14="http://schemas.microsoft.com/office/word/2010/wordprocessingDrawing" xmlns:wp="http://schemas.openxmlformats.org/drawingml/2006/wordprocessingDrawing" xmlns:w10="urn:schemas-microsoft-com:office:word" xmlns:w="http://schemas.openxmlformats.org/wordprocessingml/2006/main" xmlns:w14="http://schemas.microsoft.com/office/word/2010/wordml" xmlns:w15="http://schemas.microsoft.com/office/word/2012/wordml" xmlns:w16cid="http://schemas.microsoft.com/office/word/2016/wordml/cid" xmlns:w16se="http://schemas.microsoft.com/office/word/2015/wordml/symex" xmlns:wpg="http://schemas.microsoft.com/office/word/2010/wordprocessingGroup" xmlns:wpi="http://schemas.microsoft.com/office/word/2010/wordprocessingInk" xmlns:wne="http://schemas.microsoft.com/office/word/2006/wordml" xmlns:wps="http://schemas.microsoft.com/office/word/2010/wordprocessingShape" mc:Ignorable="w14 w15 w16se w16cid wp14">
   <w:footnote w:type="separator" w:id="-1">
     <w:p>
       <w:pPr>
@@ -7615,7 +7658,7 @@
 </file>
 
 <file path=word/header1.xml><?xml version="1.0" encoding="utf-8"?>
-<w:hdr xmlns:wpc="http://schemas.microsoft.com/office/word/2010/wordprocessingCanvas" xmlns:cx="http://schemas.microsoft.com/office/drawing/2014/chartex" xmlns:cx1="http://schemas.microsoft.com/office/drawing/2015/9/8/chartex" xmlns:mc="http://schemas.openxmlformats.org/markup-compatibility/2006" xmlns:o="urn:schemas-microsoft-com:office:office" xmlns:r="http://schemas.openxmlformats.org/officeDocument/2006/relationships" xmlns:m="http://schemas.openxmlformats.org/officeDocument/2006/math" xmlns:v="urn:schemas-microsoft-com:vml" xmlns:wp14="http://schemas.microsoft.com/office/word/2010/wordprocessingDrawing" xmlns:wp="http://schemas.openxmlformats.org/drawingml/2006/wordprocessingDrawing" xmlns:w10="urn:schemas-microsoft-com:office:word" xmlns:w="http://schemas.openxmlformats.org/wordprocessingml/2006/main" xmlns:w14="http://schemas.microsoft.com/office/word/2010/wordml" xmlns:w15="http://schemas.microsoft.com/office/word/2012/wordml" xmlns:w16se="http://schemas.microsoft.com/office/word/2015/wordml/symex" xmlns:wpg="http://schemas.microsoft.com/office/word/2010/wordprocessingGroup" xmlns:wpi="http://schemas.microsoft.com/office/word/2010/wordprocessingInk" xmlns:wne="http://schemas.microsoft.com/office/word/2006/wordml" xmlns:wps="http://schemas.microsoft.com/office/word/2010/wordprocessingShape" mc:Ignorable="w14 w15 w16se wp14">
+<w:hdr xmlns:wpc="http://schemas.microsoft.com/office/word/2010/wordprocessingCanvas" xmlns:cx="http://schemas.microsoft.com/office/drawing/2014/chartex" xmlns:cx1="http://schemas.microsoft.com/office/drawing/2015/9/8/chartex" xmlns:cx2="http://schemas.microsoft.com/office/drawing/2015/10/21/chartex" xmlns:cx3="http://schemas.microsoft.com/office/drawing/2016/5/9/chartex" xmlns:cx4="http://schemas.microsoft.com/office/drawing/2016/5/10/chartex" xmlns:cx5="http://schemas.microsoft.com/office/drawing/2016/5/11/chartex" xmlns:cx6="http://schemas.microsoft.com/office/drawing/2016/5/12/chartex" xmlns:cx7="http://schemas.microsoft.com/office/drawing/2016/5/13/chartex" xmlns:cx8="http://schemas.microsoft.com/office/drawing/2016/5/14/chartex" xmlns:mc="http://schemas.openxmlformats.org/markup-compatibility/2006" xmlns:aink="http://schemas.microsoft.com/office/drawing/2016/ink" xmlns:am3d="http://schemas.microsoft.com/office/drawing/2017/model3d" xmlns:o="urn:schemas-microsoft-com:office:office" xmlns:r="http://schemas.openxmlformats.org/officeDocument/2006/relationships" xmlns:m="http://schemas.openxmlformats.org/officeDocument/2006/math" xmlns:v="urn:schemas-microsoft-com:vml" xmlns:wp14="http://schemas.microsoft.com/office/word/2010/wordprocessingDrawing" xmlns:wp="http://schemas.openxmlformats.org/drawingml/2006/wordprocessingDrawing" xmlns:w10="urn:schemas-microsoft-com:office:word" xmlns:w="http://schemas.openxmlformats.org/wordprocessingml/2006/main" xmlns:w14="http://schemas.microsoft.com/office/word/2010/wordml" xmlns:w15="http://schemas.microsoft.com/office/word/2012/wordml" xmlns:w16cid="http://schemas.microsoft.com/office/word/2016/wordml/cid" xmlns:w16se="http://schemas.microsoft.com/office/word/2015/wordml/symex" xmlns:wpg="http://schemas.microsoft.com/office/word/2010/wordprocessingGroup" xmlns:wpi="http://schemas.microsoft.com/office/word/2010/wordprocessingInk" xmlns:wne="http://schemas.microsoft.com/office/word/2006/wordml" xmlns:wps="http://schemas.microsoft.com/office/word/2010/wordprocessingShape" mc:Ignorable="w14 w15 w16se w16cid wp14">
   <w:p>
     <w:pPr>
       <w:pStyle w:val="Header"/>
@@ -7641,7 +7684,7 @@
 </file>
 
 <file path=word/numbering.xml><?xml version="1.0" encoding="utf-8"?>
-<w:numbering xmlns:wpc="http://schemas.microsoft.com/office/word/2010/wordprocessingCanvas" xmlns:cx="http://schemas.microsoft.com/office/drawing/2014/chartex" xmlns:cx1="http://schemas.microsoft.com/office/drawing/2015/9/8/chartex" xmlns:mc="http://schemas.openxmlformats.org/markup-compatibility/2006" xmlns:o="urn:schemas-microsoft-com:office:office" xmlns:r="http://schemas.openxmlformats.org/officeDocument/2006/relationships" xmlns:m="http://schemas.openxmlformats.org/officeDocument/2006/math" xmlns:v="urn:schemas-microsoft-com:vml" xmlns:wp14="http://schemas.microsoft.com/office/word/2010/wordprocessingDrawing" xmlns:wp="http://schemas.openxmlformats.org/drawingml/2006/wordprocessingDrawing" xmlns:w10="urn:schemas-microsoft-com:office:word" xmlns:w="http://schemas.openxmlformats.org/wordprocessingml/2006/main" xmlns:w14="http://schemas.microsoft.com/office/word/2010/wordml" xmlns:w15="http://schemas.microsoft.com/office/word/2012/wordml" xmlns:w16se="http://schemas.microsoft.com/office/word/2015/wordml/symex" xmlns:wpg="http://schemas.microsoft.com/office/word/2010/wordprocessingGroup" xmlns:wpi="http://schemas.microsoft.com/office/word/2010/wordprocessingInk" xmlns:wne="http://schemas.microsoft.com/office/word/2006/wordml" xmlns:wps="http://schemas.microsoft.com/office/word/2010/wordprocessingShape" mc:Ignorable="w14 w15 w16se wp14">
+<w:numbering xmlns:wpc="http://schemas.microsoft.com/office/word/2010/wordprocessingCanvas" xmlns:cx="http://schemas.microsoft.com/office/drawing/2014/chartex" xmlns:cx1="http://schemas.microsoft.com/office/drawing/2015/9/8/chartex" xmlns:cx2="http://schemas.microsoft.com/office/drawing/2015/10/21/chartex" xmlns:cx3="http://schemas.microsoft.com/office/drawing/2016/5/9/chartex" xmlns:cx4="http://schemas.microsoft.com/office/drawing/2016/5/10/chartex" xmlns:cx5="http://schemas.microsoft.com/office/drawing/2016/5/11/chartex" xmlns:cx6="http://schemas.microsoft.com/office/drawing/2016/5/12/chartex" xmlns:cx7="http://schemas.microsoft.com/office/drawing/2016/5/13/chartex" xmlns:cx8="http://schemas.microsoft.com/office/drawing/2016/5/14/chartex" xmlns:mc="http://schemas.openxmlformats.org/markup-compatibility/2006" xmlns:aink="http://schemas.microsoft.com/office/drawing/2016/ink" xmlns:am3d="http://schemas.microsoft.com/office/drawing/2017/model3d" xmlns:o="urn:schemas-microsoft-com:office:office" xmlns:r="http://schemas.openxmlformats.org/officeDocument/2006/relationships" xmlns:m="http://schemas.openxmlformats.org/officeDocument/2006/math" xmlns:v="urn:schemas-microsoft-com:vml" xmlns:wp14="http://schemas.microsoft.com/office/word/2010/wordprocessingDrawing" xmlns:wp="http://schemas.openxmlformats.org/drawingml/2006/wordprocessingDrawing" xmlns:w10="urn:schemas-microsoft-com:office:word" xmlns:w="http://schemas.openxmlformats.org/wordprocessingml/2006/main" xmlns:w14="http://schemas.microsoft.com/office/word/2010/wordml" xmlns:w15="http://schemas.microsoft.com/office/word/2012/wordml" xmlns:w16cid="http://schemas.microsoft.com/office/word/2016/wordml/cid" xmlns:w16se="http://schemas.microsoft.com/office/word/2015/wordml/symex" xmlns:wpg="http://schemas.microsoft.com/office/word/2010/wordprocessingGroup" xmlns:wpi="http://schemas.microsoft.com/office/word/2010/wordprocessingInk" xmlns:wne="http://schemas.microsoft.com/office/word/2006/wordml" xmlns:wps="http://schemas.microsoft.com/office/word/2010/wordprocessingShape" mc:Ignorable="w14 w15 w16se w16cid wp14">
   <w:abstractNum w:abstractNumId="0" w15:restartNumberingAfterBreak="0">
     <w:nsid w:val="0C070A65"/>
     <w:multiLevelType w:val="hybridMultilevel"/>
@@ -8108,16 +8151,8 @@
 </w:numbering>
 </file>
 
-<file path=word/people.xml><?xml version="1.0" encoding="utf-8"?>
-<w15:people xmlns:wpc="http://schemas.microsoft.com/office/word/2010/wordprocessingCanvas" xmlns:cx="http://schemas.microsoft.com/office/drawing/2014/chartex" xmlns:cx1="http://schemas.microsoft.com/office/drawing/2015/9/8/chartex" xmlns:mc="http://schemas.openxmlformats.org/markup-compatibility/2006" xmlns:o="urn:schemas-microsoft-com:office:office" xmlns:r="http://schemas.openxmlformats.org/officeDocument/2006/relationships" xmlns:m="http://schemas.openxmlformats.org/officeDocument/2006/math" xmlns:v="urn:schemas-microsoft-com:vml" xmlns:wp14="http://schemas.microsoft.com/office/word/2010/wordprocessingDrawing" xmlns:wp="http://schemas.openxmlformats.org/drawingml/2006/wordprocessingDrawing" xmlns:w10="urn:schemas-microsoft-com:office:word" xmlns:w="http://schemas.openxmlformats.org/wordprocessingml/2006/main" xmlns:w14="http://schemas.microsoft.com/office/word/2010/wordml" xmlns:w15="http://schemas.microsoft.com/office/word/2012/wordml" xmlns:w16se="http://schemas.microsoft.com/office/word/2015/wordml/symex" xmlns:wpg="http://schemas.microsoft.com/office/word/2010/wordprocessingGroup" xmlns:wpi="http://schemas.microsoft.com/office/word/2010/wordprocessingInk" xmlns:wne="http://schemas.microsoft.com/office/word/2006/wordml" xmlns:wps="http://schemas.microsoft.com/office/word/2010/wordprocessingShape" mc:Ignorable="w14 w15 w16se wp14">
-  <w15:person w15:author="Dillon, Brian  (V52) CIV USN NAVSURFWARCEN DAH VA (USA)">
-    <w15:presenceInfo w15:providerId="AD" w15:userId="S-1-5-21-1801674531-2146617017-725345543-1988956"/>
-  </w15:person>
-</w15:people>
-</file>
-
 <file path=word/styles.xml><?xml version="1.0" encoding="utf-8"?>
-<w:styles xmlns:mc="http://schemas.openxmlformats.org/markup-compatibility/2006" xmlns:r="http://schemas.openxmlformats.org/officeDocument/2006/relationships" xmlns:w="http://schemas.openxmlformats.org/wordprocessingml/2006/main" xmlns:w14="http://schemas.microsoft.com/office/word/2010/wordml" xmlns:w15="http://schemas.microsoft.com/office/word/2012/wordml" xmlns:w16se="http://schemas.microsoft.com/office/word/2015/wordml/symex" mc:Ignorable="w14 w15 w16se">
+<w:styles xmlns:mc="http://schemas.openxmlformats.org/markup-compatibility/2006" xmlns:r="http://schemas.openxmlformats.org/officeDocument/2006/relationships" xmlns:w="http://schemas.openxmlformats.org/wordprocessingml/2006/main" xmlns:w14="http://schemas.microsoft.com/office/word/2010/wordml" xmlns:w15="http://schemas.microsoft.com/office/word/2012/wordml" xmlns:w16cid="http://schemas.microsoft.com/office/word/2016/wordml/cid" xmlns:w16se="http://schemas.microsoft.com/office/word/2015/wordml/symex" mc:Ignorable="w14 w15 w16se w16cid">
   <w:docDefaults>
     <w:rPrDefault>
       <w:rPr>
@@ -8133,7 +8168,7 @@
       </w:pPr>
     </w:pPrDefault>
   </w:docDefaults>
-  <w:latentStyles w:defLockedState="0" w:defUIPriority="99" w:defSemiHidden="0" w:defUnhideWhenUsed="0" w:defQFormat="0" w:count="371">
+  <w:latentStyles w:defLockedState="0" w:defUIPriority="99" w:defSemiHidden="0" w:defUnhideWhenUsed="0" w:defQFormat="0" w:count="376">
     <w:lsdException w:name="Normal" w:uiPriority="0" w:qFormat="1"/>
     <w:lsdException w:name="heading 1" w:uiPriority="9" w:qFormat="1"/>
     <w:lsdException w:name="heading 2" w:semiHidden="1" w:uiPriority="9" w:unhideWhenUsed="1" w:qFormat="1"/>
@@ -8239,7 +8274,6 @@
     <w:lsdException w:name="HTML Sample" w:semiHidden="1" w:unhideWhenUsed="1"/>
     <w:lsdException w:name="HTML Typewriter" w:semiHidden="1" w:unhideWhenUsed="1"/>
     <w:lsdException w:name="HTML Variable" w:semiHidden="1" w:unhideWhenUsed="1"/>
-    <w:lsdException w:name="Normal Table" w:semiHidden="1" w:unhideWhenUsed="1"/>
     <w:lsdException w:name="annotation subject" w:semiHidden="1" w:unhideWhenUsed="1"/>
     <w:lsdException w:name="No List" w:semiHidden="1" w:unhideWhenUsed="1"/>
     <w:lsdException w:name="Outline List 1" w:locked="1" w:semiHidden="1" w:unhideWhenUsed="1"/>
@@ -8286,10 +8320,10 @@
     <w:lsdException w:name="Table Subtle 2" w:locked="1" w:semiHidden="1" w:unhideWhenUsed="1"/>
     <w:lsdException w:name="Table Web 1" w:locked="1" w:semiHidden="1" w:unhideWhenUsed="1"/>
     <w:lsdException w:name="Table Web 2" w:locked="1" w:semiHidden="1" w:unhideWhenUsed="1"/>
-    <w:lsdException w:name="Table Web 3" w:locked="1" w:semiHidden="1" w:unhideWhenUsed="1"/>
+    <w:lsdException w:name="Table Web 3" w:locked="1"/>
     <w:lsdException w:name="Balloon Text" w:semiHidden="1" w:unhideWhenUsed="1"/>
     <w:lsdException w:name="Table Grid" w:uiPriority="39"/>
-    <w:lsdException w:name="Table Theme" w:locked="1" w:semiHidden="1" w:unhideWhenUsed="1"/>
+    <w:lsdException w:name="Table Theme" w:locked="1"/>
     <w:lsdException w:name="Placeholder Text" w:semiHidden="1"/>
     <w:lsdException w:name="No Spacing" w:uiPriority="1" w:qFormat="1"/>
     <w:lsdException w:name="Light Shading" w:uiPriority="60"/>
@@ -8505,6 +8539,11 @@
     <w:lsdException w:name="List Table 5 Dark Accent 6" w:uiPriority="50"/>
     <w:lsdException w:name="List Table 6 Colorful Accent 6" w:uiPriority="51"/>
     <w:lsdException w:name="List Table 7 Colorful Accent 6" w:uiPriority="52"/>
+    <w:lsdException w:name="Mention" w:semiHidden="1" w:unhideWhenUsed="1"/>
+    <w:lsdException w:name="Smart Hyperlink" w:semiHidden="1" w:unhideWhenUsed="1"/>
+    <w:lsdException w:name="Hashtag" w:semiHidden="1" w:unhideWhenUsed="1"/>
+    <w:lsdException w:name="Unresolved Mention" w:semiHidden="1" w:unhideWhenUsed="1"/>
+    <w:lsdException w:name="Smart Link" w:semiHidden="1" w:unhideWhenUsed="1"/>
   </w:latentStyles>
   <w:style w:type="paragraph" w:default="1" w:styleId="Normal">
     <w:name w:val="Normal"/>
@@ -9152,15 +9191,6 @@
 </file>
 
 <file path=customXml/item1.xml><?xml version="1.0" encoding="utf-8"?>
-<?mso-contentType ?>
-<FormTemplates xmlns="http://schemas.microsoft.com/sharepoint/v3/contenttype/forms">
-  <Display>DocumentLibraryForm</Display>
-  <Edit>DocumentLibraryForm</Edit>
-  <New>DocumentLibraryForm</New>
-</FormTemplates>
-</file>
-
-<file path=customXml/item2.xml><?xml version="1.0" encoding="utf-8"?>
 <ct:contentTypeSchema xmlns:ct="http://schemas.microsoft.com/office/2006/metadata/contentType" xmlns:ma="http://schemas.microsoft.com/office/2006/metadata/properties/metaAttributes" ct:_="" ma:_="" ma:contentTypeName="RCC Docs" ma:contentTypeID="0x010100CEF7E49EBB0BAA4A9DBD05E8A5A5372100905A11FD58217F499ECCAE7CFB7D5485" ma:contentTypeVersion="8" ma:contentTypeDescription="Content type for RCC Docs.  This content type will be used for the RCC Doc rollup webpart." ma:contentTypeScope="" ma:versionID="c12df989ecc2835e49a55a8f64891258">
   <xsd:schema xmlns:xsd="http://www.w3.org/2001/XMLSchema" xmlns:xs="http://www.w3.org/2001/XMLSchema" xmlns:p="http://schemas.microsoft.com/office/2006/metadata/properties" xmlns:ns2="6472b344-69a0-4f6c-b33d-fb63b78f2708" xmlns:ns3="ad2bc089-b60c-49a0-914e-34e5c91c35ba" targetNamespace="http://schemas.microsoft.com/office/2006/metadata/properties" ma:root="true" ma:fieldsID="787d8903baa245b3525ded5ba3f7066c" ns2:_="" ns3:_="">
     <xsd:import namespace="6472b344-69a0-4f6c-b33d-fb63b78f2708"/>
@@ -9327,7 +9357,7 @@
 </ct:contentTypeSchema>
 </file>
 
-<file path=customXml/item3.xml><?xml version="1.0" encoding="utf-8"?>
+<file path=customXml/item2.xml><?xml version="1.0" encoding="utf-8"?>
 <p:properties xmlns:p="http://schemas.microsoft.com/office/2006/metadata/properties" xmlns:xsi="http://www.w3.org/2001/XMLSchema-instance" xmlns:pc="http://schemas.microsoft.com/office/infopath/2007/PartnerControls">
   <documentManagement>
     <Manual xmlns="ad2bc089-b60c-49a0-914e-34e5c91c35ba">false</Manual>
@@ -9338,19 +9368,20 @@
 </p:properties>
 </file>
 
+<file path=customXml/item3.xml><?xml version="1.0" encoding="utf-8"?>
+<?mso-contentType ?>
+<FormTemplates xmlns="http://schemas.microsoft.com/sharepoint/v3/contenttype/forms">
+  <Display>DocumentLibraryForm</Display>
+  <Edit>DocumentLibraryForm</Edit>
+  <New>DocumentLibraryForm</New>
+</FormTemplates>
+</file>
+
 <file path=customXml/item4.xml><?xml version="1.0" encoding="utf-8"?>
 <b:Sources xmlns:b="http://schemas.openxmlformats.org/officeDocument/2006/bibliography" xmlns="http://schemas.openxmlformats.org/officeDocument/2006/bibliography" SelectedStyle="\APASixthEditionOfficeOnline.xsl" StyleName="APA" Version="6"/>
 </file>
 
 <file path=customXml/itemProps1.xml><?xml version="1.0" encoding="utf-8"?>
-<ds:datastoreItem xmlns:ds="http://schemas.openxmlformats.org/officeDocument/2006/customXml" ds:itemID="{B5ADB1FD-EF35-482A-9538-F7F9CDBC738C}">
-  <ds:schemaRefs>
-    <ds:schemaRef ds:uri="http://schemas.microsoft.com/sharepoint/v3/contenttype/forms"/>
-  </ds:schemaRefs>
-</ds:datastoreItem>
-</file>
-
-<file path=customXml/itemProps2.xml><?xml version="1.0" encoding="utf-8"?>
 <ds:datastoreItem xmlns:ds="http://schemas.openxmlformats.org/officeDocument/2006/customXml" ds:itemID="{4EA04078-52AF-495F-A903-665DF7AE63F4}">
   <ds:schemaRefs>
     <ds:schemaRef ds:uri="http://schemas.microsoft.com/office/2006/metadata/contentType"/>
@@ -9369,7 +9400,7 @@
 </ds:datastoreItem>
 </file>
 
-<file path=customXml/itemProps3.xml><?xml version="1.0" encoding="utf-8"?>
+<file path=customXml/itemProps2.xml><?xml version="1.0" encoding="utf-8"?>
 <ds:datastoreItem xmlns:ds="http://schemas.openxmlformats.org/officeDocument/2006/customXml" ds:itemID="{18A7063A-F885-4B4A-BEDB-F2809B7DE951}">
   <ds:schemaRefs>
     <ds:schemaRef ds:uri="http://schemas.microsoft.com/office/2006/metadata/properties"/>
@@ -9380,8 +9411,16 @@
 </ds:datastoreItem>
 </file>
 
+<file path=customXml/itemProps3.xml><?xml version="1.0" encoding="utf-8"?>
+<ds:datastoreItem xmlns:ds="http://schemas.openxmlformats.org/officeDocument/2006/customXml" ds:itemID="{B5ADB1FD-EF35-482A-9538-F7F9CDBC738C}">
+  <ds:schemaRefs>
+    <ds:schemaRef ds:uri="http://schemas.microsoft.com/sharepoint/v3/contenttype/forms"/>
+  </ds:schemaRefs>
+</ds:datastoreItem>
+</file>
+
 <file path=customXml/itemProps4.xml><?xml version="1.0" encoding="utf-8"?>
-<ds:datastoreItem xmlns:ds="http://schemas.openxmlformats.org/officeDocument/2006/customXml" ds:itemID="{35820818-F491-480D-9BFD-0B71656F6A48}">
+<ds:datastoreItem xmlns:ds="http://schemas.openxmlformats.org/officeDocument/2006/customXml" ds:itemID="{2A386A4B-2FCB-425F-9C49-0A361EF97460}">
   <ds:schemaRefs>
     <ds:schemaRef ds:uri="http://schemas.openxmlformats.org/officeDocument/2006/bibliography"/>
   </ds:schemaRefs>

</xml_diff>